<commit_message>
edit J of time.java
</commit_message>
<xml_diff>
--- a/doc_TravelRookie.docx
+++ b/doc_TravelRookie.docx
@@ -243,20 +243,22 @@
       <w:pPr>
         <w:ind w:firstLine="720"/>
         <w:rPr>
-          <w:rFonts w:asciiTheme="majorBidi" w:hAnsiTheme="majorBidi" w:cstheme="majorBidi"/>
-          <w:sz w:val="32"/>
-          <w:szCs w:val="32"/>
-        </w:rPr>
-      </w:pPr>
-      <w:r>
-        <w:rPr>
-          <w:rFonts w:asciiTheme="majorBidi" w:hAnsiTheme="majorBidi" w:cstheme="majorBidi"/>
-          <w:sz w:val="32"/>
-          <w:szCs w:val="32"/>
-          <w:cs/>
-        </w:rPr>
-        <w:t>บลาๆบลาๆบลาๆๆบลาๆๆๆ</w:t>
-      </w:r>
+          <w:rFonts w:asciiTheme="majorBidi" w:hAnsiTheme="majorBidi" w:cstheme="majorBidi" w:hint="cs"/>
+          <w:sz w:val="32"/>
+          <w:szCs w:val="32"/>
+        </w:rPr>
+      </w:pPr>
+      <w:r>
+        <w:rPr>
+          <w:rFonts w:asciiTheme="majorBidi" w:hAnsiTheme="majorBidi" w:cstheme="majorBidi" w:hint="cs"/>
+          <w:sz w:val="32"/>
+          <w:szCs w:val="32"/>
+          <w:cs/>
+        </w:rPr>
+        <w:t>เพื่อให้คนที่ใช้โปรแกรมนี้สามารถเตรียมพร้อมก่อนที่จะไปท่องเที่ยวในด้านการวางแผน</w:t>
+      </w:r>
+      <w:bookmarkStart w:id="0" w:name="_GoBack"/>
+      <w:bookmarkEnd w:id="0"/>
     </w:p>
     <w:p>
       <w:pPr>
@@ -298,15 +300,6 @@
           <w:szCs w:val="32"/>
         </w:rPr>
         <w:tab/>
-      </w:r>
-      <w:r>
-        <w:rPr>
-          <w:rFonts w:asciiTheme="majorBidi" w:hAnsiTheme="majorBidi" w:cstheme="majorBidi" w:hint="cs"/>
-          <w:sz w:val="32"/>
-          <w:szCs w:val="32"/>
-          <w:cs/>
-        </w:rPr>
-        <w:t>กุ้งกิ้งกิ้งก่องแก้ว</w:t>
       </w:r>
     </w:p>
     <w:p>
@@ -700,17 +693,72 @@
         <w:shd w:val="clear" w:color="auto" w:fill="FFFFFF"/>
         <w:spacing w:before="100" w:beforeAutospacing="1" w:after="100" w:afterAutospacing="1" w:line="240" w:lineRule="auto"/>
         <w:rPr>
+          <w:rFonts w:asciiTheme="majorBidi" w:eastAsia="Times New Roman" w:hAnsiTheme="majorBidi" w:cstheme="majorBidi"/>
+          <w:sz w:val="28"/>
+        </w:rPr>
+      </w:pPr>
+      <w:r>
+        <w:rPr>
           <w:rFonts w:asciiTheme="majorBidi" w:eastAsia="Times New Roman" w:hAnsiTheme="majorBidi" w:cstheme="majorBidi" w:hint="cs"/>
           <w:sz w:val="28"/>
-        </w:rPr>
-      </w:pPr>
+          <w:cs/>
+        </w:rPr>
+        <w:t>นางสาว</w:t>
+      </w:r>
+      <w:r>
+        <w:rPr>
+          <w:rFonts w:ascii="Arial" w:hAnsi="Arial" w:cs="Angsana New"/>
+          <w:sz w:val="28"/>
+          <w:cs/>
+        </w:rPr>
+        <w:t>สร้อยพชร เมฆาลัย</w:t>
+      </w:r>
+      <w:r>
+        <w:rPr>
+          <w:rFonts w:asciiTheme="majorBidi" w:eastAsia="Times New Roman" w:hAnsiTheme="majorBidi" w:cstheme="majorBidi"/>
+          <w:sz w:val="28"/>
+        </w:rPr>
+        <w:t xml:space="preserve"> </w:t>
+      </w:r>
+      <w:r>
+        <w:rPr>
+          <w:rFonts w:asciiTheme="majorBidi" w:eastAsia="Times New Roman" w:hAnsiTheme="majorBidi" w:cstheme="majorBidi"/>
+          <w:sz w:val="28"/>
+          <w:cs/>
+        </w:rPr>
+        <w:tab/>
+      </w:r>
+      <w:r>
+        <w:rPr>
+          <w:rFonts w:asciiTheme="majorBidi" w:eastAsia="Times New Roman" w:hAnsiTheme="majorBidi" w:cstheme="majorBidi"/>
+          <w:sz w:val="28"/>
+          <w:cs/>
+        </w:rPr>
+        <w:tab/>
+      </w:r>
       <w:r>
         <w:rPr>
           <w:rFonts w:asciiTheme="majorBidi" w:eastAsia="Times New Roman" w:hAnsiTheme="majorBidi" w:cstheme="majorBidi" w:hint="cs"/>
           <w:sz w:val="28"/>
           <w:cs/>
         </w:rPr>
-        <w:t>นางสาว</w:t>
+        <w:t>รหัส</w:t>
+      </w:r>
+      <w:r>
+        <w:rPr>
+          <w:rFonts w:asciiTheme="majorBidi" w:eastAsia="Times New Roman" w:hAnsiTheme="majorBidi" w:cstheme="majorBidi" w:hint="cs"/>
+          <w:sz w:val="28"/>
+          <w:cs/>
+        </w:rPr>
+        <w:t>นัก</w:t>
+      </w:r>
+      <w:r>
+        <w:rPr>
+          <w:rFonts w:asciiTheme="majorBidi" w:eastAsia="Times New Roman" w:hAnsiTheme="majorBidi" w:cstheme="majorBidi" w:hint="cs"/>
+          <w:sz w:val="28"/>
+          <w:cs/>
+        </w:rPr>
+        <w:t xml:space="preserve">ศึกษา </w:t>
       </w:r>
       <w:r>
         <w:rPr>
@@ -718,85 +766,28 @@
           <w:sz w:val="28"/>
           <w:cs/>
         </w:rPr>
-        <w:t>สร้อยพชร เมฆาลัย</w:t>
-      </w:r>
-      <w:r>
-        <w:rPr>
-          <w:rFonts w:asciiTheme="majorBidi" w:eastAsia="Times New Roman" w:hAnsiTheme="majorBidi" w:cstheme="majorBidi"/>
-          <w:sz w:val="28"/>
-        </w:rPr>
-        <w:t xml:space="preserve"> </w:t>
-      </w:r>
-      <w:r>
-        <w:rPr>
-          <w:rFonts w:asciiTheme="majorBidi" w:eastAsia="Times New Roman" w:hAnsiTheme="majorBidi" w:cstheme="majorBidi"/>
-          <w:sz w:val="28"/>
-          <w:cs/>
+        <w:t>61070235</w:t>
+      </w:r>
+      <w:r>
+        <w:rPr>
+          <w:rFonts w:asciiTheme="majorBidi" w:eastAsia="Times New Roman" w:hAnsiTheme="majorBidi" w:cstheme="majorBidi"/>
+          <w:sz w:val="28"/>
         </w:rPr>
         <w:tab/>
       </w:r>
       <w:r>
         <w:rPr>
-          <w:rFonts w:asciiTheme="majorBidi" w:eastAsia="Times New Roman" w:hAnsiTheme="majorBidi" w:cstheme="majorBidi"/>
-          <w:sz w:val="28"/>
-          <w:cs/>
-        </w:rPr>
-        <w:tab/>
-      </w:r>
-      <w:r>
-        <w:rPr>
           <w:rFonts w:asciiTheme="majorBidi" w:eastAsia="Times New Roman" w:hAnsiTheme="majorBidi" w:cstheme="majorBidi" w:hint="cs"/>
           <w:sz w:val="28"/>
           <w:cs/>
         </w:rPr>
-        <w:t>รหัส</w:t>
-      </w:r>
-      <w:r>
-        <w:rPr>
-          <w:rFonts w:asciiTheme="majorBidi" w:eastAsia="Times New Roman" w:hAnsiTheme="majorBidi" w:cstheme="majorBidi" w:hint="cs"/>
-          <w:sz w:val="28"/>
-          <w:cs/>
-        </w:rPr>
-        <w:t>นัก</w:t>
-      </w:r>
-      <w:r>
-        <w:rPr>
-          <w:rFonts w:asciiTheme="majorBidi" w:eastAsia="Times New Roman" w:hAnsiTheme="majorBidi" w:cstheme="majorBidi" w:hint="cs"/>
-          <w:sz w:val="28"/>
-          <w:cs/>
-        </w:rPr>
-        <w:t xml:space="preserve">ศึกษา </w:t>
-      </w:r>
-      <w:r>
-        <w:rPr>
-          <w:rFonts w:ascii="Arial" w:hAnsi="Arial" w:cs="Angsana New"/>
-          <w:sz w:val="28"/>
-          <w:cs/>
-        </w:rPr>
-        <w:t>61070235</w:t>
-      </w:r>
-      <w:r>
-        <w:rPr>
-          <w:rFonts w:asciiTheme="majorBidi" w:eastAsia="Times New Roman" w:hAnsiTheme="majorBidi" w:cstheme="majorBidi"/>
-          <w:sz w:val="28"/>
-        </w:rPr>
-        <w:tab/>
-      </w:r>
-      <w:r>
-        <w:rPr>
-          <w:rFonts w:asciiTheme="majorBidi" w:eastAsia="Times New Roman" w:hAnsiTheme="majorBidi" w:cstheme="majorBidi" w:hint="cs"/>
-          <w:sz w:val="28"/>
-          <w:cs/>
-        </w:rPr>
         <w:t>หน้าที่</w:t>
       </w:r>
-      <w:bookmarkStart w:id="0" w:name="_GoBack"/>
-      <w:bookmarkEnd w:id="0"/>
     </w:p>
     <w:p>
       <w:pPr>
         <w:rPr>
-          <w:rFonts w:ascii="Arial" w:hAnsi="Arial" w:cs="Angsana New" w:hint="cs"/>
+          <w:rFonts w:ascii="Arial" w:hAnsi="Arial" w:cs="Angsana New"/>
           <w:sz w:val="20"/>
           <w:szCs w:val="20"/>
           <w:cs/>

</xml_diff>

<commit_message>
edit name of Home
</commit_message>
<xml_diff>
--- a/doc_TravelRookie.docx
+++ b/doc_TravelRookie.docx
@@ -34,6 +34,7 @@
           <w:lang w:val="en-GB"/>
         </w:rPr>
       </w:pPr>
+      <w:proofErr w:type="spellStart"/>
       <w:r>
         <w:rPr>
           <w:rFonts w:asciiTheme="majorBidi" w:hAnsiTheme="majorBidi" w:cstheme="majorBidi"/>
@@ -43,6 +44,7 @@
         </w:rPr>
         <w:t>TravelRookie</w:t>
       </w:r>
+      <w:proofErr w:type="spellEnd"/>
     </w:p>
     <w:p>
       <w:pPr>
@@ -150,6 +152,7 @@
         </w:rPr>
         <w:t xml:space="preserve">ช่วงเวลา) ในแต่ละประเทศ ดังนั้นเราจึงคิดโปรแกรมที่สามารถอำนวยความสะดวกสำหรับนักท่องเที่ยวมือใหม่ขึ้นมา โดยใช้ว่า </w:t>
       </w:r>
+      <w:proofErr w:type="spellStart"/>
       <w:r>
         <w:rPr>
           <w:rFonts w:asciiTheme="majorBidi" w:hAnsiTheme="majorBidi" w:cstheme="majorBidi"/>
@@ -158,6 +161,7 @@
         </w:rPr>
         <w:t>TravelRookie</w:t>
       </w:r>
+      <w:proofErr w:type="spellEnd"/>
       <w:r>
         <w:rPr>
           <w:rFonts w:asciiTheme="majorBidi" w:hAnsiTheme="majorBidi" w:cstheme="majorBidi"/>
@@ -257,8 +261,6 @@
         </w:rPr>
         <w:t>เพื่อให้คนที่ใช้โปรแกรมนี้สามารถเตรียมพร้อมก่อนที่จะไปท่องเที่ยวในด้านการวางแผน</w:t>
       </w:r>
-      <w:bookmarkStart w:id="0" w:name="_GoBack"/>
-      <w:bookmarkEnd w:id="0"/>
     </w:p>
     <w:p>
       <w:pPr>
@@ -285,19 +287,942 @@
     <w:p>
       <w:pPr>
         <w:rPr>
-          <w:rFonts w:asciiTheme="majorBidi" w:hAnsiTheme="majorBidi" w:cstheme="majorBidi" w:hint="cs"/>
-          <w:sz w:val="32"/>
-          <w:szCs w:val="32"/>
-          <w:cs/>
-        </w:rPr>
-      </w:pPr>
-      <w:r>
-        <w:rPr>
           <w:rFonts w:asciiTheme="majorBidi" w:hAnsiTheme="majorBidi" w:cstheme="majorBidi"/>
           <w:b/>
           <w:bCs/>
           <w:sz w:val="32"/>
           <w:szCs w:val="32"/>
+        </w:rPr>
+      </w:pPr>
+      <w:r>
+        <w:rPr>
+          <w:rFonts w:asciiTheme="majorBidi" w:hAnsiTheme="majorBidi" w:cstheme="majorBidi"/>
+          <w:b/>
+          <w:bCs/>
+          <w:sz w:val="32"/>
+          <w:szCs w:val="32"/>
+        </w:rPr>
+        <w:tab/>
+      </w:r>
+    </w:p>
+    <w:p>
+      <w:pPr>
+        <w:rPr>
+          <w:rFonts w:asciiTheme="majorBidi" w:hAnsiTheme="majorBidi" w:cstheme="majorBidi"/>
+          <w:b/>
+          <w:bCs/>
+          <w:sz w:val="32"/>
+          <w:szCs w:val="32"/>
+        </w:rPr>
+      </w:pPr>
+    </w:p>
+    <w:p>
+      <w:pPr>
+        <w:rPr>
+          <w:rFonts w:asciiTheme="majorBidi" w:hAnsiTheme="majorBidi" w:cstheme="majorBidi"/>
+          <w:b/>
+          <w:bCs/>
+          <w:sz w:val="32"/>
+          <w:szCs w:val="32"/>
+        </w:rPr>
+      </w:pPr>
+    </w:p>
+    <w:p>
+      <w:pPr>
+        <w:rPr>
+          <w:rFonts w:asciiTheme="majorBidi" w:hAnsiTheme="majorBidi" w:cstheme="majorBidi"/>
+          <w:b/>
+          <w:bCs/>
+          <w:sz w:val="32"/>
+          <w:szCs w:val="32"/>
+        </w:rPr>
+      </w:pPr>
+    </w:p>
+    <w:p>
+      <w:pPr>
+        <w:rPr>
+          <w:rFonts w:asciiTheme="majorBidi" w:hAnsiTheme="majorBidi" w:cstheme="majorBidi"/>
+          <w:b/>
+          <w:bCs/>
+          <w:sz w:val="32"/>
+          <w:szCs w:val="32"/>
+        </w:rPr>
+      </w:pPr>
+    </w:p>
+    <w:p>
+      <w:pPr>
+        <w:rPr>
+          <w:rFonts w:asciiTheme="majorBidi" w:hAnsiTheme="majorBidi" w:cstheme="majorBidi"/>
+          <w:b/>
+          <w:bCs/>
+          <w:sz w:val="32"/>
+          <w:szCs w:val="32"/>
+        </w:rPr>
+      </w:pPr>
+    </w:p>
+    <w:p>
+      <w:pPr>
+        <w:rPr>
+          <w:rFonts w:asciiTheme="majorBidi" w:hAnsiTheme="majorBidi" w:cstheme="majorBidi"/>
+          <w:b/>
+          <w:bCs/>
+          <w:sz w:val="32"/>
+          <w:szCs w:val="32"/>
+        </w:rPr>
+      </w:pPr>
+    </w:p>
+    <w:p>
+      <w:pPr>
+        <w:rPr>
+          <w:rFonts w:asciiTheme="majorBidi" w:hAnsiTheme="majorBidi" w:cstheme="majorBidi"/>
+          <w:b/>
+          <w:bCs/>
+          <w:sz w:val="32"/>
+          <w:szCs w:val="32"/>
+        </w:rPr>
+      </w:pPr>
+    </w:p>
+    <w:p>
+      <w:pPr>
+        <w:rPr>
+          <w:rFonts w:asciiTheme="majorBidi" w:hAnsiTheme="majorBidi" w:cstheme="majorBidi"/>
+          <w:sz w:val="32"/>
+          <w:szCs w:val="32"/>
+        </w:rPr>
+      </w:pPr>
+    </w:p>
+    <w:p>
+      <w:pPr>
+        <w:rPr>
+          <w:rFonts w:asciiTheme="majorBidi" w:hAnsiTheme="majorBidi" w:cstheme="majorBidi"/>
+          <w:b/>
+          <w:bCs/>
+          <w:sz w:val="32"/>
+          <w:szCs w:val="32"/>
+        </w:rPr>
+      </w:pPr>
+      <w:r>
+        <w:rPr>
+          <w:rFonts w:asciiTheme="majorBidi" w:hAnsiTheme="majorBidi" w:cstheme="majorBidi" w:hint="cs"/>
+          <w:b/>
+          <w:bCs/>
+          <w:sz w:val="32"/>
+          <w:szCs w:val="32"/>
+          <w:cs/>
+        </w:rPr>
+        <w:t>คลาส</w:t>
+      </w:r>
+      <w:proofErr w:type="spellStart"/>
+      <w:r>
+        <w:rPr>
+          <w:rFonts w:asciiTheme="majorBidi" w:hAnsiTheme="majorBidi" w:cstheme="majorBidi" w:hint="cs"/>
+          <w:b/>
+          <w:bCs/>
+          <w:sz w:val="32"/>
+          <w:szCs w:val="32"/>
+          <w:cs/>
+        </w:rPr>
+        <w:t>ได</w:t>
+      </w:r>
+      <w:proofErr w:type="spellEnd"/>
+      <w:r>
+        <w:rPr>
+          <w:rFonts w:asciiTheme="majorBidi" w:hAnsiTheme="majorBidi" w:cstheme="majorBidi" w:hint="cs"/>
+          <w:b/>
+          <w:bCs/>
+          <w:sz w:val="32"/>
+          <w:szCs w:val="32"/>
+          <w:cs/>
+        </w:rPr>
+        <w:t>อาแกรม</w:t>
+      </w:r>
+    </w:p>
+    <w:tbl>
+      <w:tblPr>
+        <w:tblStyle w:val="a4"/>
+        <w:tblW w:w="0" w:type="auto"/>
+        <w:tblLook w:val="04A0" w:firstRow="1" w:lastRow="0" w:firstColumn="1" w:lastColumn="0" w:noHBand="0" w:noVBand="1"/>
+      </w:tblPr>
+      <w:tblGrid>
+        <w:gridCol w:w="2552"/>
+        <w:gridCol w:w="2556"/>
+      </w:tblGrid>
+      <w:tr>
+        <w:trPr>
+          <w:trHeight w:val="357"/>
+        </w:trPr>
+        <w:tc>
+          <w:tcPr>
+            <w:tcW w:w="5108" w:type="dxa"/>
+            <w:gridSpan w:val="2"/>
+            <w:tcBorders>
+              <w:bottom w:val="single" w:sz="4" w:space="0" w:color="auto"/>
+            </w:tcBorders>
+          </w:tcPr>
+          <w:p>
+            <w:pPr>
+              <w:jc w:val="center"/>
+              <w:rPr>
+                <w:rFonts w:asciiTheme="majorBidi" w:hAnsiTheme="majorBidi" w:cstheme="majorBidi"/>
+                <w:sz w:val="32"/>
+                <w:szCs w:val="32"/>
+              </w:rPr>
+            </w:pPr>
+            <w:r>
+              <w:rPr>
+                <w:rFonts w:asciiTheme="majorBidi" w:hAnsiTheme="majorBidi" w:cstheme="majorBidi"/>
+                <w:sz w:val="32"/>
+                <w:szCs w:val="32"/>
+              </w:rPr>
+              <w:lastRenderedPageBreak/>
+              <w:t>Time</w:t>
+            </w:r>
+          </w:p>
+        </w:tc>
+      </w:tr>
+      <w:tr>
+        <w:trPr>
+          <w:trHeight w:val="2847"/>
+        </w:trPr>
+        <w:tc>
+          <w:tcPr>
+            <w:tcW w:w="2552" w:type="dxa"/>
+            <w:tcBorders>
+              <w:bottom w:val="single" w:sz="4" w:space="0" w:color="auto"/>
+              <w:right w:val="nil"/>
+            </w:tcBorders>
+          </w:tcPr>
+          <w:p>
+            <w:pPr>
+              <w:rPr>
+                <w:rFonts w:asciiTheme="majorBidi" w:hAnsiTheme="majorBidi" w:cstheme="majorBidi"/>
+                <w:sz w:val="28"/>
+              </w:rPr>
+            </w:pPr>
+            <w:r>
+              <w:rPr>
+                <w:rFonts w:asciiTheme="majorBidi" w:hAnsiTheme="majorBidi" w:cstheme="majorBidi"/>
+                <w:sz w:val="28"/>
+              </w:rPr>
+              <w:t>-</w:t>
+            </w:r>
+            <w:r>
+              <w:rPr>
+                <w:rFonts w:asciiTheme="majorBidi" w:hAnsiTheme="majorBidi" w:cstheme="majorBidi"/>
+                <w:sz w:val="28"/>
+              </w:rPr>
+              <w:t xml:space="preserve"> </w:t>
+            </w:r>
+            <w:r>
+              <w:rPr>
+                <w:rFonts w:asciiTheme="majorBidi" w:hAnsiTheme="majorBidi" w:cstheme="majorBidi"/>
+                <w:sz w:val="28"/>
+              </w:rPr>
+              <w:t>Time_and_temp</w:t>
+            </w:r>
+          </w:p>
+          <w:p>
+            <w:pPr>
+              <w:rPr>
+                <w:rFonts w:asciiTheme="majorBidi" w:hAnsiTheme="majorBidi" w:cstheme="majorBidi"/>
+                <w:sz w:val="28"/>
+              </w:rPr>
+            </w:pPr>
+            <w:r>
+              <w:rPr>
+                <w:rFonts w:asciiTheme="majorBidi" w:hAnsiTheme="majorBidi" w:cstheme="majorBidi"/>
+                <w:sz w:val="28"/>
+              </w:rPr>
+              <w:t xml:space="preserve">- </w:t>
+            </w:r>
+            <w:r>
+              <w:rPr>
+                <w:rFonts w:asciiTheme="majorBidi" w:hAnsiTheme="majorBidi" w:cstheme="majorBidi"/>
+                <w:sz w:val="28"/>
+              </w:rPr>
+              <w:t>Temparature</w:t>
+            </w:r>
+          </w:p>
+          <w:p>
+            <w:pPr>
+              <w:rPr>
+                <w:rFonts w:asciiTheme="majorBidi" w:hAnsiTheme="majorBidi" w:cstheme="majorBidi"/>
+                <w:sz w:val="28"/>
+              </w:rPr>
+            </w:pPr>
+            <w:r>
+              <w:rPr>
+                <w:rFonts w:asciiTheme="majorBidi" w:hAnsiTheme="majorBidi" w:cstheme="majorBidi"/>
+                <w:sz w:val="28"/>
+              </w:rPr>
+              <w:t xml:space="preserve">- </w:t>
+            </w:r>
+            <w:r>
+              <w:rPr>
+                <w:rFonts w:asciiTheme="majorBidi" w:hAnsiTheme="majorBidi" w:cstheme="majorBidi"/>
+                <w:sz w:val="28"/>
+              </w:rPr>
+              <w:t>c</w:t>
+            </w:r>
+            <w:r>
+              <w:rPr>
+                <w:rFonts w:asciiTheme="majorBidi" w:hAnsiTheme="majorBidi" w:cstheme="majorBidi"/>
+                <w:sz w:val="28"/>
+              </w:rPr>
+              <w:t>ity</w:t>
+            </w:r>
+          </w:p>
+          <w:p>
+            <w:pPr>
+              <w:rPr>
+                <w:rFonts w:asciiTheme="majorBidi" w:hAnsiTheme="majorBidi" w:cstheme="majorBidi"/>
+                <w:sz w:val="28"/>
+              </w:rPr>
+            </w:pPr>
+            <w:r>
+              <w:rPr>
+                <w:rFonts w:asciiTheme="majorBidi" w:hAnsiTheme="majorBidi" w:cstheme="majorBidi"/>
+                <w:sz w:val="28"/>
+              </w:rPr>
+              <w:t xml:space="preserve">- </w:t>
+            </w:r>
+            <w:r>
+              <w:rPr>
+                <w:rFonts w:asciiTheme="majorBidi" w:hAnsiTheme="majorBidi" w:cstheme="majorBidi"/>
+                <w:sz w:val="28"/>
+              </w:rPr>
+              <w:t>d_or_n_them</w:t>
+            </w:r>
+          </w:p>
+          <w:p>
+            <w:pPr>
+              <w:rPr>
+                <w:rFonts w:asciiTheme="majorBidi" w:hAnsiTheme="majorBidi" w:cstheme="majorBidi"/>
+                <w:sz w:val="28"/>
+              </w:rPr>
+            </w:pPr>
+            <w:r>
+              <w:rPr>
+                <w:rFonts w:asciiTheme="majorBidi" w:hAnsiTheme="majorBidi" w:cstheme="majorBidi"/>
+                <w:sz w:val="28"/>
+              </w:rPr>
+              <w:t xml:space="preserve">- </w:t>
+            </w:r>
+            <w:r>
+              <w:rPr>
+                <w:rFonts w:asciiTheme="majorBidi" w:hAnsiTheme="majorBidi" w:cstheme="majorBidi"/>
+                <w:sz w:val="28"/>
+              </w:rPr>
+              <w:t>d_or_n_us</w:t>
+            </w:r>
+          </w:p>
+          <w:p>
+            <w:pPr>
+              <w:rPr>
+                <w:rFonts w:asciiTheme="majorBidi" w:hAnsiTheme="majorBidi" w:cstheme="majorBidi"/>
+                <w:sz w:val="28"/>
+              </w:rPr>
+            </w:pPr>
+            <w:r>
+              <w:rPr>
+                <w:rFonts w:asciiTheme="majorBidi" w:hAnsiTheme="majorBidi" w:cstheme="majorBidi"/>
+                <w:sz w:val="28"/>
+              </w:rPr>
+              <w:t xml:space="preserve">- </w:t>
+            </w:r>
+            <w:r>
+              <w:rPr>
+                <w:rFonts w:asciiTheme="majorBidi" w:hAnsiTheme="majorBidi" w:cstheme="majorBidi"/>
+                <w:sz w:val="28"/>
+              </w:rPr>
+              <w:t>imgtemp</w:t>
+            </w:r>
+          </w:p>
+          <w:p>
+            <w:pPr>
+              <w:rPr>
+                <w:rFonts w:asciiTheme="majorBidi" w:hAnsiTheme="majorBidi" w:cstheme="majorBidi"/>
+                <w:sz w:val="28"/>
+              </w:rPr>
+            </w:pPr>
+            <w:r>
+              <w:rPr>
+                <w:rFonts w:asciiTheme="majorBidi" w:hAnsiTheme="majorBidi" w:cstheme="majorBidi"/>
+                <w:sz w:val="28"/>
+              </w:rPr>
+              <w:t xml:space="preserve">- </w:t>
+            </w:r>
+            <w:r>
+              <w:rPr>
+                <w:rFonts w:asciiTheme="majorBidi" w:hAnsiTheme="majorBidi" w:cstheme="majorBidi"/>
+                <w:sz w:val="28"/>
+              </w:rPr>
+              <w:t>temp</w:t>
+            </w:r>
+          </w:p>
+          <w:p>
+            <w:pPr>
+              <w:rPr>
+                <w:rFonts w:asciiTheme="majorBidi" w:hAnsiTheme="majorBidi" w:cstheme="majorBidi"/>
+                <w:sz w:val="28"/>
+              </w:rPr>
+            </w:pPr>
+            <w:r>
+              <w:rPr>
+                <w:rFonts w:asciiTheme="majorBidi" w:hAnsiTheme="majorBidi" w:cstheme="majorBidi"/>
+                <w:sz w:val="28"/>
+              </w:rPr>
+              <w:t xml:space="preserve">- </w:t>
+            </w:r>
+            <w:r>
+              <w:rPr>
+                <w:rFonts w:asciiTheme="majorBidi" w:hAnsiTheme="majorBidi" w:cstheme="majorBidi"/>
+                <w:sz w:val="28"/>
+              </w:rPr>
+              <w:t>time</w:t>
+            </w:r>
+          </w:p>
+          <w:p>
+            <w:pPr>
+              <w:rPr>
+                <w:rFonts w:asciiTheme="majorBidi" w:hAnsiTheme="majorBidi" w:cstheme="majorBidi"/>
+                <w:sz w:val="28"/>
+              </w:rPr>
+            </w:pPr>
+            <w:r>
+              <w:rPr>
+                <w:rFonts w:asciiTheme="majorBidi" w:hAnsiTheme="majorBidi" w:cstheme="majorBidi"/>
+                <w:sz w:val="28"/>
+              </w:rPr>
+              <w:t xml:space="preserve">- </w:t>
+            </w:r>
+            <w:r>
+              <w:rPr>
+                <w:rFonts w:asciiTheme="majorBidi" w:hAnsiTheme="majorBidi" w:cstheme="majorBidi"/>
+                <w:sz w:val="28"/>
+              </w:rPr>
+              <w:t>time_them</w:t>
+            </w:r>
+          </w:p>
+          <w:p>
+            <w:pPr>
+              <w:rPr>
+                <w:rFonts w:asciiTheme="majorBidi" w:hAnsiTheme="majorBidi" w:cstheme="majorBidi"/>
+                <w:sz w:val="28"/>
+              </w:rPr>
+            </w:pPr>
+            <w:r>
+              <w:rPr>
+                <w:rFonts w:asciiTheme="majorBidi" w:hAnsiTheme="majorBidi" w:cstheme="majorBidi"/>
+                <w:sz w:val="28"/>
+              </w:rPr>
+              <w:t xml:space="preserve">- </w:t>
+            </w:r>
+            <w:r>
+              <w:rPr>
+                <w:rFonts w:asciiTheme="majorBidi" w:hAnsiTheme="majorBidi" w:cstheme="majorBidi"/>
+                <w:sz w:val="28"/>
+              </w:rPr>
+              <w:t>time_us</w:t>
+            </w:r>
+          </w:p>
+        </w:tc>
+        <w:tc>
+          <w:tcPr>
+            <w:tcW w:w="2555" w:type="dxa"/>
+            <w:tcBorders>
+              <w:left w:val="nil"/>
+              <w:bottom w:val="single" w:sz="4" w:space="0" w:color="auto"/>
+            </w:tcBorders>
+          </w:tcPr>
+          <w:p>
+            <w:pPr>
+              <w:jc w:val="center"/>
+              <w:rPr>
+                <w:rFonts w:asciiTheme="majorBidi" w:hAnsiTheme="majorBidi" w:cstheme="majorBidi"/>
+                <w:sz w:val="28"/>
+              </w:rPr>
+            </w:pPr>
+            <w:r>
+              <w:rPr>
+                <w:rFonts w:asciiTheme="majorBidi" w:hAnsiTheme="majorBidi" w:cstheme="majorBidi"/>
+                <w:sz w:val="28"/>
+              </w:rPr>
+              <w:t xml:space="preserve">: </w:t>
+            </w:r>
+            <w:r>
+              <w:rPr>
+                <w:rFonts w:asciiTheme="majorBidi" w:hAnsiTheme="majorBidi" w:cstheme="majorBidi"/>
+                <w:sz w:val="28"/>
+              </w:rPr>
+              <w:t>JPanel</w:t>
+            </w:r>
+          </w:p>
+          <w:p>
+            <w:pPr>
+              <w:jc w:val="center"/>
+              <w:rPr>
+                <w:rFonts w:asciiTheme="majorBidi" w:hAnsiTheme="majorBidi" w:cstheme="majorBidi"/>
+                <w:sz w:val="28"/>
+              </w:rPr>
+            </w:pPr>
+            <w:r>
+              <w:rPr>
+                <w:rFonts w:asciiTheme="majorBidi" w:hAnsiTheme="majorBidi" w:cstheme="majorBidi"/>
+                <w:sz w:val="28"/>
+              </w:rPr>
+              <w:t xml:space="preserve">: </w:t>
+            </w:r>
+            <w:r>
+              <w:rPr>
+                <w:rFonts w:asciiTheme="majorBidi" w:hAnsiTheme="majorBidi" w:cstheme="majorBidi"/>
+                <w:sz w:val="28"/>
+              </w:rPr>
+              <w:t>JLabel</w:t>
+            </w:r>
+          </w:p>
+          <w:p>
+            <w:pPr>
+              <w:jc w:val="center"/>
+              <w:rPr>
+                <w:rFonts w:asciiTheme="majorBidi" w:hAnsiTheme="majorBidi" w:cstheme="majorBidi"/>
+                <w:sz w:val="28"/>
+              </w:rPr>
+            </w:pPr>
+            <w:r>
+              <w:rPr>
+                <w:rFonts w:asciiTheme="majorBidi" w:hAnsiTheme="majorBidi" w:cstheme="majorBidi"/>
+                <w:sz w:val="28"/>
+              </w:rPr>
+              <w:t>: JLabel</w:t>
+            </w:r>
+          </w:p>
+          <w:p>
+            <w:pPr>
+              <w:jc w:val="center"/>
+              <w:rPr>
+                <w:rFonts w:asciiTheme="majorBidi" w:hAnsiTheme="majorBidi" w:cstheme="majorBidi"/>
+                <w:sz w:val="28"/>
+              </w:rPr>
+            </w:pPr>
+            <w:r>
+              <w:rPr>
+                <w:rFonts w:asciiTheme="majorBidi" w:hAnsiTheme="majorBidi" w:cstheme="majorBidi"/>
+                <w:sz w:val="28"/>
+              </w:rPr>
+              <w:t>: JLabel</w:t>
+            </w:r>
+          </w:p>
+          <w:p>
+            <w:pPr>
+              <w:jc w:val="center"/>
+              <w:rPr>
+                <w:rFonts w:asciiTheme="majorBidi" w:hAnsiTheme="majorBidi" w:cstheme="majorBidi"/>
+                <w:sz w:val="28"/>
+              </w:rPr>
+            </w:pPr>
+            <w:r>
+              <w:rPr>
+                <w:rFonts w:asciiTheme="majorBidi" w:hAnsiTheme="majorBidi" w:cstheme="majorBidi"/>
+                <w:sz w:val="28"/>
+              </w:rPr>
+              <w:t>: JLabel</w:t>
+            </w:r>
+          </w:p>
+          <w:p>
+            <w:pPr>
+              <w:jc w:val="center"/>
+              <w:rPr>
+                <w:rFonts w:asciiTheme="majorBidi" w:hAnsiTheme="majorBidi" w:cstheme="majorBidi"/>
+                <w:sz w:val="28"/>
+              </w:rPr>
+            </w:pPr>
+            <w:r>
+              <w:rPr>
+                <w:rFonts w:asciiTheme="majorBidi" w:hAnsiTheme="majorBidi" w:cstheme="majorBidi"/>
+                <w:sz w:val="28"/>
+              </w:rPr>
+              <w:t>: JLabel</w:t>
+            </w:r>
+          </w:p>
+          <w:p>
+            <w:pPr>
+              <w:jc w:val="center"/>
+              <w:rPr>
+                <w:rFonts w:asciiTheme="majorBidi" w:hAnsiTheme="majorBidi" w:cstheme="majorBidi"/>
+                <w:sz w:val="28"/>
+              </w:rPr>
+            </w:pPr>
+            <w:r>
+              <w:rPr>
+                <w:rFonts w:asciiTheme="majorBidi" w:hAnsiTheme="majorBidi" w:cstheme="majorBidi"/>
+                <w:sz w:val="28"/>
+              </w:rPr>
+              <w:t>: JLabel</w:t>
+            </w:r>
+          </w:p>
+          <w:p>
+            <w:pPr>
+              <w:jc w:val="center"/>
+              <w:rPr>
+                <w:rFonts w:asciiTheme="majorBidi" w:hAnsiTheme="majorBidi" w:cstheme="majorBidi"/>
+                <w:sz w:val="28"/>
+              </w:rPr>
+            </w:pPr>
+            <w:r>
+              <w:rPr>
+                <w:rFonts w:asciiTheme="majorBidi" w:hAnsiTheme="majorBidi" w:cstheme="majorBidi"/>
+                <w:sz w:val="28"/>
+              </w:rPr>
+              <w:t>: JLabel</w:t>
+            </w:r>
+          </w:p>
+          <w:p>
+            <w:pPr>
+              <w:jc w:val="center"/>
+              <w:rPr>
+                <w:rFonts w:asciiTheme="majorBidi" w:hAnsiTheme="majorBidi" w:cstheme="majorBidi"/>
+                <w:sz w:val="28"/>
+              </w:rPr>
+            </w:pPr>
+            <w:r>
+              <w:rPr>
+                <w:rFonts w:asciiTheme="majorBidi" w:hAnsiTheme="majorBidi" w:cstheme="majorBidi"/>
+                <w:sz w:val="28"/>
+              </w:rPr>
+              <w:t>: JLabel</w:t>
+            </w:r>
+          </w:p>
+          <w:p>
+            <w:pPr>
+              <w:jc w:val="center"/>
+              <w:rPr>
+                <w:rFonts w:asciiTheme="majorBidi" w:hAnsiTheme="majorBidi" w:cstheme="majorBidi"/>
+                <w:sz w:val="28"/>
+              </w:rPr>
+            </w:pPr>
+            <w:r>
+              <w:rPr>
+                <w:rFonts w:asciiTheme="majorBidi" w:hAnsiTheme="majorBidi" w:cstheme="majorBidi"/>
+                <w:sz w:val="28"/>
+              </w:rPr>
+              <w:t>: JLabel</w:t>
+            </w:r>
+          </w:p>
+        </w:tc>
+      </w:tr>
+      <w:tr>
+        <w:trPr>
+          <w:trHeight w:val="59"/>
+        </w:trPr>
+        <w:tc>
+          <w:tcPr>
+            <w:tcW w:w="2552" w:type="dxa"/>
+            <w:tcBorders>
+              <w:right w:val="nil"/>
+            </w:tcBorders>
+          </w:tcPr>
+          <w:p>
+            <w:pPr>
+              <w:rPr>
+                <w:rFonts w:asciiTheme="majorBidi" w:hAnsiTheme="majorBidi" w:cstheme="majorBidi"/>
+                <w:sz w:val="28"/>
+              </w:rPr>
+            </w:pPr>
+            <w:r>
+              <w:rPr>
+                <w:rFonts w:asciiTheme="majorBidi" w:hAnsiTheme="majorBidi" w:cstheme="majorBidi"/>
+                <w:sz w:val="28"/>
+              </w:rPr>
+              <w:t xml:space="preserve">+ </w:t>
+            </w:r>
+            <w:r>
+              <w:rPr>
+                <w:rFonts w:asciiTheme="majorBidi" w:hAnsiTheme="majorBidi" w:cstheme="majorBidi"/>
+                <w:sz w:val="28"/>
+              </w:rPr>
+              <w:t>time(</w:t>
+            </w:r>
+            <w:r>
+              <w:rPr>
+                <w:rFonts w:asciiTheme="majorBidi" w:hAnsiTheme="majorBidi" w:cstheme="majorBidi"/>
+                <w:sz w:val="28"/>
+              </w:rPr>
+              <w:t xml:space="preserve"> </w:t>
+            </w:r>
+            <w:r>
+              <w:rPr>
+                <w:rFonts w:asciiTheme="majorBidi" w:hAnsiTheme="majorBidi" w:cstheme="majorBidi"/>
+                <w:sz w:val="28"/>
+              </w:rPr>
+              <w:t>)</w:t>
+            </w:r>
+            <w:r>
+              <w:rPr>
+                <w:rFonts w:asciiTheme="majorBidi" w:hAnsiTheme="majorBidi" w:cstheme="majorBidi"/>
+                <w:sz w:val="28"/>
+              </w:rPr>
+              <w:t xml:space="preserve"> </w:t>
+            </w:r>
+          </w:p>
+          <w:p>
+            <w:pPr>
+              <w:rPr>
+                <w:rFonts w:asciiTheme="majorBidi" w:hAnsiTheme="majorBidi" w:cstheme="majorBidi"/>
+                <w:sz w:val="28"/>
+              </w:rPr>
+            </w:pPr>
+            <w:r>
+              <w:rPr>
+                <w:rFonts w:asciiTheme="majorBidi" w:hAnsiTheme="majorBidi" w:cstheme="majorBidi"/>
+                <w:sz w:val="28"/>
+              </w:rPr>
+              <w:t xml:space="preserve">+ </w:t>
+            </w:r>
+            <w:r>
+              <w:rPr>
+                <w:rFonts w:asciiTheme="majorBidi" w:hAnsiTheme="majorBidi" w:cstheme="majorBidi"/>
+                <w:sz w:val="28"/>
+              </w:rPr>
+              <w:t>clock(</w:t>
+            </w:r>
+            <w:r>
+              <w:rPr>
+                <w:rFonts w:asciiTheme="majorBidi" w:hAnsiTheme="majorBidi" w:cstheme="majorBidi"/>
+                <w:sz w:val="28"/>
+              </w:rPr>
+              <w:t xml:space="preserve"> </w:t>
+            </w:r>
+            <w:r>
+              <w:rPr>
+                <w:rFonts w:asciiTheme="majorBidi" w:hAnsiTheme="majorBidi" w:cstheme="majorBidi"/>
+                <w:sz w:val="28"/>
+              </w:rPr>
+              <w:t>)</w:t>
+            </w:r>
+          </w:p>
+          <w:p>
+            <w:pPr>
+              <w:rPr>
+                <w:rFonts w:asciiTheme="majorBidi" w:hAnsiTheme="majorBidi" w:cstheme="majorBidi"/>
+                <w:sz w:val="28"/>
+              </w:rPr>
+            </w:pPr>
+            <w:r>
+              <w:rPr>
+                <w:rFonts w:asciiTheme="majorBidi" w:hAnsiTheme="majorBidi" w:cstheme="majorBidi"/>
+                <w:sz w:val="28"/>
+              </w:rPr>
+              <w:t>+ temp(</w:t>
+            </w:r>
+            <w:r>
+              <w:rPr>
+                <w:rFonts w:asciiTheme="majorBidi" w:hAnsiTheme="majorBidi" w:cstheme="majorBidi"/>
+                <w:sz w:val="28"/>
+              </w:rPr>
+              <w:t xml:space="preserve"> </w:t>
+            </w:r>
+            <w:r>
+              <w:rPr>
+                <w:rFonts w:asciiTheme="majorBidi" w:hAnsiTheme="majorBidi" w:cstheme="majorBidi"/>
+                <w:sz w:val="28"/>
+              </w:rPr>
+              <w:t>)</w:t>
+            </w:r>
+          </w:p>
+        </w:tc>
+        <w:tc>
+          <w:tcPr>
+            <w:tcW w:w="2555" w:type="dxa"/>
+            <w:tcBorders>
+              <w:left w:val="nil"/>
+            </w:tcBorders>
+          </w:tcPr>
+          <w:p>
+            <w:pPr>
+              <w:jc w:val="center"/>
+              <w:rPr>
+                <w:rFonts w:asciiTheme="majorBidi" w:hAnsiTheme="majorBidi" w:cstheme="majorBidi"/>
+                <w:sz w:val="28"/>
+              </w:rPr>
+            </w:pPr>
+          </w:p>
+          <w:p>
+            <w:pPr>
+              <w:jc w:val="center"/>
+              <w:rPr>
+                <w:rFonts w:asciiTheme="majorBidi" w:hAnsiTheme="majorBidi" w:cstheme="majorBidi"/>
+                <w:sz w:val="28"/>
+              </w:rPr>
+            </w:pPr>
+            <w:r>
+              <w:rPr>
+                <w:rFonts w:asciiTheme="majorBidi" w:hAnsiTheme="majorBidi" w:cstheme="majorBidi"/>
+                <w:sz w:val="28"/>
+              </w:rPr>
+              <w:t>: void</w:t>
+            </w:r>
+          </w:p>
+          <w:p>
+            <w:pPr>
+              <w:jc w:val="center"/>
+              <w:rPr>
+                <w:rFonts w:asciiTheme="majorBidi" w:hAnsiTheme="majorBidi" w:cstheme="majorBidi"/>
+                <w:sz w:val="28"/>
+              </w:rPr>
+            </w:pPr>
+            <w:r>
+              <w:rPr>
+                <w:rFonts w:asciiTheme="majorBidi" w:hAnsiTheme="majorBidi" w:cstheme="majorBidi"/>
+                <w:sz w:val="28"/>
+              </w:rPr>
+              <w:t>: void</w:t>
+            </w:r>
+          </w:p>
+        </w:tc>
+        <w:bookmarkStart w:id="0" w:name="_GoBack"/>
+        <w:bookmarkEnd w:id="0"/>
+      </w:tr>
+    </w:tbl>
+    <w:p>
+      <w:pPr>
+        <w:rPr>
+          <w:rFonts w:asciiTheme="majorBidi" w:hAnsiTheme="majorBidi" w:cstheme="majorBidi"/>
+          <w:sz w:val="32"/>
+          <w:szCs w:val="32"/>
+        </w:rPr>
+      </w:pPr>
+    </w:p>
+    <w:p>
+      <w:pPr>
+        <w:rPr>
+          <w:rFonts w:asciiTheme="majorBidi" w:hAnsiTheme="majorBidi" w:cstheme="majorBidi"/>
+          <w:sz w:val="32"/>
+          <w:szCs w:val="32"/>
+        </w:rPr>
+      </w:pPr>
+      <w:r>
+        <w:rPr>
+          <w:noProof/>
+        </w:rPr>
+        <w:drawing>
+          <wp:inline distT="0" distB="0" distL="0" distR="0" wp14:anchorId="47E1758C" wp14:editId="7548098A">
+            <wp:extent cx="1982419" cy="2057384"/>
+            <wp:effectExtent l="0" t="0" r="0" b="635"/>
+            <wp:docPr id="1" name="รูปภาพ 1"/>
+            <wp:cNvGraphicFramePr>
+              <a:graphicFrameLocks xmlns:a="http://schemas.openxmlformats.org/drawingml/2006/main" noChangeAspect="1"/>
+            </wp:cNvGraphicFramePr>
+            <a:graphic xmlns:a="http://schemas.openxmlformats.org/drawingml/2006/main">
+              <a:graphicData uri="http://schemas.openxmlformats.org/drawingml/2006/picture">
+                <pic:pic xmlns:pic="http://schemas.openxmlformats.org/drawingml/2006/picture">
+                  <pic:nvPicPr>
+                    <pic:cNvPr id="1" name=""/>
+                    <pic:cNvPicPr/>
+                  </pic:nvPicPr>
+                  <pic:blipFill>
+                    <a:blip r:embed="rId5"/>
+                    <a:stretch>
+                      <a:fillRect/>
+                    </a:stretch>
+                  </pic:blipFill>
+                  <pic:spPr>
+                    <a:xfrm>
+                      <a:off x="0" y="0"/>
+                      <a:ext cx="1991825" cy="2067146"/>
+                    </a:xfrm>
+                    <a:prstGeom prst="rect">
+                      <a:avLst/>
+                    </a:prstGeom>
+                  </pic:spPr>
+                </pic:pic>
+              </a:graphicData>
+            </a:graphic>
+          </wp:inline>
+        </w:drawing>
+      </w:r>
+    </w:p>
+    <w:p>
+      <w:pPr>
+        <w:rPr>
+          <w:rFonts w:asciiTheme="majorBidi" w:hAnsiTheme="majorBidi" w:cstheme="majorBidi"/>
+          <w:b/>
+          <w:bCs/>
+          <w:sz w:val="32"/>
+          <w:szCs w:val="32"/>
+        </w:rPr>
+      </w:pPr>
+      <w:r>
+        <w:rPr>
+          <w:rFonts w:asciiTheme="majorBidi" w:hAnsiTheme="majorBidi" w:cstheme="majorBidi" w:hint="cs"/>
+          <w:b/>
+          <w:bCs/>
+          <w:sz w:val="32"/>
+          <w:szCs w:val="32"/>
+          <w:cs/>
+        </w:rPr>
+        <w:t>โค้ด</w:t>
+      </w:r>
+    </w:p>
+    <w:p>
+      <w:pPr>
+        <w:rPr>
+          <w:rFonts w:asciiTheme="majorBidi" w:hAnsiTheme="majorBidi" w:cstheme="majorBidi"/>
+          <w:sz w:val="32"/>
+          <w:szCs w:val="32"/>
+        </w:rPr>
+      </w:pPr>
+      <w:r>
+        <w:rPr>
+          <w:rFonts w:asciiTheme="majorBidi" w:hAnsiTheme="majorBidi" w:cstheme="majorBidi"/>
+          <w:b/>
+          <w:bCs/>
+          <w:sz w:val="32"/>
+          <w:szCs w:val="32"/>
+          <w:cs/>
+        </w:rPr>
+        <w:tab/>
+      </w:r>
+    </w:p>
+    <w:p>
+      <w:pPr>
+        <w:rPr>
+          <w:rFonts w:asciiTheme="majorBidi" w:hAnsiTheme="majorBidi" w:cstheme="majorBidi"/>
+          <w:b/>
+          <w:bCs/>
+          <w:sz w:val="32"/>
+          <w:szCs w:val="32"/>
+        </w:rPr>
+      </w:pPr>
+      <w:r>
+        <w:rPr>
+          <w:rFonts w:asciiTheme="majorBidi" w:hAnsiTheme="majorBidi" w:cstheme="majorBidi" w:hint="cs"/>
+          <w:b/>
+          <w:bCs/>
+          <w:sz w:val="32"/>
+          <w:szCs w:val="32"/>
+          <w:cs/>
+        </w:rPr>
+        <w:t>คำอธิบายโค้ด</w:t>
+      </w:r>
+    </w:p>
+    <w:p>
+      <w:pPr>
+        <w:rPr>
+          <w:rFonts w:asciiTheme="majorBidi" w:hAnsiTheme="majorBidi" w:cstheme="majorBidi" w:hint="cs"/>
+          <w:sz w:val="32"/>
+          <w:szCs w:val="32"/>
+          <w:cs/>
+        </w:rPr>
+      </w:pPr>
+      <w:r>
+        <w:rPr>
+          <w:rFonts w:asciiTheme="majorBidi" w:hAnsiTheme="majorBidi" w:cstheme="majorBidi"/>
+          <w:b/>
+          <w:bCs/>
+          <w:sz w:val="32"/>
+          <w:szCs w:val="32"/>
+          <w:cs/>
         </w:rPr>
         <w:tab/>
       </w:r>
@@ -431,7 +1356,25 @@
           <w:sz w:val="28"/>
           <w:cs/>
         </w:rPr>
-        <w:t>ภาวรีย์ เพชรรัตน์ธนากุล</w:t>
+        <w:t>ภาวรี</w:t>
+      </w:r>
+      <w:proofErr w:type="spellStart"/>
+      <w:r>
+        <w:rPr>
+          <w:rFonts w:ascii="Arial" w:hAnsi="Arial" w:cs="Angsana New"/>
+          <w:sz w:val="28"/>
+          <w:cs/>
+        </w:rPr>
+        <w:t>ย์</w:t>
+      </w:r>
+      <w:proofErr w:type="spellEnd"/>
+      <w:r>
+        <w:rPr>
+          <w:rFonts w:ascii="Arial" w:hAnsi="Arial" w:cs="Angsana New"/>
+          <w:sz w:val="28"/>
+          <w:cs/>
+        </w:rPr>
+        <w:t xml:space="preserve"> เพชรรัตน์ธนากุล</w:t>
       </w:r>
       <w:r>
         <w:rPr>
@@ -515,7 +1458,25 @@
           <w:sz w:val="28"/>
           <w:cs/>
         </w:rPr>
-        <w:t xml:space="preserve">สังวาลเพ็ชร์ </w:t>
+        <w:t>สังวาลเพ็</w:t>
+      </w:r>
+      <w:proofErr w:type="spellStart"/>
+      <w:r>
+        <w:rPr>
+          <w:rFonts w:ascii="Arial" w:hAnsi="Arial" w:cs="Angsana New" w:hint="cs"/>
+          <w:sz w:val="28"/>
+          <w:cs/>
+        </w:rPr>
+        <w:t>ชร</w:t>
+      </w:r>
+      <w:proofErr w:type="spellEnd"/>
+      <w:r>
+        <w:rPr>
+          <w:rFonts w:ascii="Arial" w:hAnsi="Arial" w:cs="Angsana New" w:hint="cs"/>
+          <w:sz w:val="28"/>
+          <w:cs/>
+        </w:rPr>
+        <w:t xml:space="preserve">์ </w:t>
       </w:r>
       <w:r>
         <w:rPr>
@@ -601,6 +1562,7 @@
           <w:sz w:val="28"/>
           <w:cs/>
         </w:rPr>
+        <w:lastRenderedPageBreak/>
         <w:t>นาย</w:t>
       </w:r>
       <w:r>
@@ -609,7 +1571,25 @@
           <w:sz w:val="28"/>
           <w:cs/>
         </w:rPr>
-        <w:t>วสิษฐ์พล จงมานัสเจริญ</w:t>
+        <w:t>ว</w:t>
+      </w:r>
+      <w:proofErr w:type="spellStart"/>
+      <w:r>
+        <w:rPr>
+          <w:rFonts w:ascii="Arial" w:hAnsi="Arial" w:cs="Angsana New"/>
+          <w:sz w:val="28"/>
+          <w:cs/>
+        </w:rPr>
+        <w:t>สิษฐ์</w:t>
+      </w:r>
+      <w:proofErr w:type="spellEnd"/>
+      <w:r>
+        <w:rPr>
+          <w:rFonts w:ascii="Arial" w:hAnsi="Arial" w:cs="Angsana New"/>
+          <w:sz w:val="28"/>
+          <w:cs/>
+        </w:rPr>
+        <w:t>พล จงมานัสเจริญ</w:t>
       </w:r>
       <w:r>
         <w:rPr>
@@ -711,7 +1691,25 @@
           <w:sz w:val="28"/>
           <w:cs/>
         </w:rPr>
-        <w:t>สร้อยพชร เมฆาลัย</w:t>
+        <w:t>สร้อยพ</w:t>
+      </w:r>
+      <w:proofErr w:type="spellStart"/>
+      <w:r>
+        <w:rPr>
+          <w:rFonts w:ascii="Arial" w:hAnsi="Arial" w:cs="Angsana New"/>
+          <w:sz w:val="28"/>
+          <w:cs/>
+        </w:rPr>
+        <w:t>ชร</w:t>
+      </w:r>
+      <w:proofErr w:type="spellEnd"/>
+      <w:r>
+        <w:rPr>
+          <w:rFonts w:ascii="Arial" w:hAnsi="Arial" w:cs="Angsana New"/>
+          <w:sz w:val="28"/>
+          <w:cs/>
+        </w:rPr>
+        <w:t xml:space="preserve"> เมฆาลัย</w:t>
       </w:r>
       <w:r>
         <w:rPr>
@@ -960,8 +1958,353 @@
       </w:rPr>
     </w:lvl>
   </w:abstractNum>
+  <w:abstractNum w:abstractNumId="1" w15:restartNumberingAfterBreak="0">
+    <w:nsid w:val="1DD770C0"/>
+    <w:multiLevelType w:val="hybridMultilevel"/>
+    <w:tmpl w:val="E8106C90"/>
+    <w:lvl w:ilvl="0" w:tplc="D84A1F80">
+      <w:numFmt w:val="bullet"/>
+      <w:lvlText w:val="-"/>
+      <w:lvlJc w:val="left"/>
+      <w:pPr>
+        <w:ind w:left="720" w:hanging="360"/>
+      </w:pPr>
+      <w:rPr>
+        <w:rFonts w:ascii="Angsana New" w:eastAsiaTheme="minorHAnsi" w:hAnsi="Angsana New" w:cs="Angsana New" w:hint="default"/>
+      </w:rPr>
+    </w:lvl>
+    <w:lvl w:ilvl="1" w:tplc="04090003" w:tentative="1">
+      <w:start w:val="1"/>
+      <w:numFmt w:val="bullet"/>
+      <w:lvlText w:val="o"/>
+      <w:lvlJc w:val="left"/>
+      <w:pPr>
+        <w:ind w:left="1440" w:hanging="360"/>
+      </w:pPr>
+      <w:rPr>
+        <w:rFonts w:ascii="Courier New" w:hAnsi="Courier New" w:cs="Courier New" w:hint="default"/>
+      </w:rPr>
+    </w:lvl>
+    <w:lvl w:ilvl="2" w:tplc="04090005" w:tentative="1">
+      <w:start w:val="1"/>
+      <w:numFmt w:val="bullet"/>
+      <w:lvlText w:val=""/>
+      <w:lvlJc w:val="left"/>
+      <w:pPr>
+        <w:ind w:left="2160" w:hanging="360"/>
+      </w:pPr>
+      <w:rPr>
+        <w:rFonts w:ascii="Wingdings" w:hAnsi="Wingdings" w:hint="default"/>
+      </w:rPr>
+    </w:lvl>
+    <w:lvl w:ilvl="3" w:tplc="04090001" w:tentative="1">
+      <w:start w:val="1"/>
+      <w:numFmt w:val="bullet"/>
+      <w:lvlText w:val=""/>
+      <w:lvlJc w:val="left"/>
+      <w:pPr>
+        <w:ind w:left="2880" w:hanging="360"/>
+      </w:pPr>
+      <w:rPr>
+        <w:rFonts w:ascii="Symbol" w:hAnsi="Symbol" w:hint="default"/>
+      </w:rPr>
+    </w:lvl>
+    <w:lvl w:ilvl="4" w:tplc="04090003" w:tentative="1">
+      <w:start w:val="1"/>
+      <w:numFmt w:val="bullet"/>
+      <w:lvlText w:val="o"/>
+      <w:lvlJc w:val="left"/>
+      <w:pPr>
+        <w:ind w:left="3600" w:hanging="360"/>
+      </w:pPr>
+      <w:rPr>
+        <w:rFonts w:ascii="Courier New" w:hAnsi="Courier New" w:cs="Courier New" w:hint="default"/>
+      </w:rPr>
+    </w:lvl>
+    <w:lvl w:ilvl="5" w:tplc="04090005" w:tentative="1">
+      <w:start w:val="1"/>
+      <w:numFmt w:val="bullet"/>
+      <w:lvlText w:val=""/>
+      <w:lvlJc w:val="left"/>
+      <w:pPr>
+        <w:ind w:left="4320" w:hanging="360"/>
+      </w:pPr>
+      <w:rPr>
+        <w:rFonts w:ascii="Wingdings" w:hAnsi="Wingdings" w:hint="default"/>
+      </w:rPr>
+    </w:lvl>
+    <w:lvl w:ilvl="6" w:tplc="04090001" w:tentative="1">
+      <w:start w:val="1"/>
+      <w:numFmt w:val="bullet"/>
+      <w:lvlText w:val=""/>
+      <w:lvlJc w:val="left"/>
+      <w:pPr>
+        <w:ind w:left="5040" w:hanging="360"/>
+      </w:pPr>
+      <w:rPr>
+        <w:rFonts w:ascii="Symbol" w:hAnsi="Symbol" w:hint="default"/>
+      </w:rPr>
+    </w:lvl>
+    <w:lvl w:ilvl="7" w:tplc="04090003" w:tentative="1">
+      <w:start w:val="1"/>
+      <w:numFmt w:val="bullet"/>
+      <w:lvlText w:val="o"/>
+      <w:lvlJc w:val="left"/>
+      <w:pPr>
+        <w:ind w:left="5760" w:hanging="360"/>
+      </w:pPr>
+      <w:rPr>
+        <w:rFonts w:ascii="Courier New" w:hAnsi="Courier New" w:cs="Courier New" w:hint="default"/>
+      </w:rPr>
+    </w:lvl>
+    <w:lvl w:ilvl="8" w:tplc="04090005" w:tentative="1">
+      <w:start w:val="1"/>
+      <w:numFmt w:val="bullet"/>
+      <w:lvlText w:val=""/>
+      <w:lvlJc w:val="left"/>
+      <w:pPr>
+        <w:ind w:left="6480" w:hanging="360"/>
+      </w:pPr>
+      <w:rPr>
+        <w:rFonts w:ascii="Wingdings" w:hAnsi="Wingdings" w:hint="default"/>
+      </w:rPr>
+    </w:lvl>
+  </w:abstractNum>
+  <w:abstractNum w:abstractNumId="2" w15:restartNumberingAfterBreak="0">
+    <w:nsid w:val="4A834C9E"/>
+    <w:multiLevelType w:val="hybridMultilevel"/>
+    <w:tmpl w:val="D450B030"/>
+    <w:lvl w:ilvl="0" w:tplc="A63A7D6E">
+      <w:numFmt w:val="bullet"/>
+      <w:lvlText w:val="-"/>
+      <w:lvlJc w:val="left"/>
+      <w:pPr>
+        <w:ind w:left="720" w:hanging="360"/>
+      </w:pPr>
+      <w:rPr>
+        <w:rFonts w:ascii="Angsana New" w:eastAsiaTheme="minorHAnsi" w:hAnsi="Angsana New" w:cs="Angsana New" w:hint="default"/>
+      </w:rPr>
+    </w:lvl>
+    <w:lvl w:ilvl="1" w:tplc="04090003" w:tentative="1">
+      <w:start w:val="1"/>
+      <w:numFmt w:val="bullet"/>
+      <w:lvlText w:val="o"/>
+      <w:lvlJc w:val="left"/>
+      <w:pPr>
+        <w:ind w:left="1440" w:hanging="360"/>
+      </w:pPr>
+      <w:rPr>
+        <w:rFonts w:ascii="Courier New" w:hAnsi="Courier New" w:cs="Courier New" w:hint="default"/>
+      </w:rPr>
+    </w:lvl>
+    <w:lvl w:ilvl="2" w:tplc="04090005" w:tentative="1">
+      <w:start w:val="1"/>
+      <w:numFmt w:val="bullet"/>
+      <w:lvlText w:val=""/>
+      <w:lvlJc w:val="left"/>
+      <w:pPr>
+        <w:ind w:left="2160" w:hanging="360"/>
+      </w:pPr>
+      <w:rPr>
+        <w:rFonts w:ascii="Wingdings" w:hAnsi="Wingdings" w:hint="default"/>
+      </w:rPr>
+    </w:lvl>
+    <w:lvl w:ilvl="3" w:tplc="04090001" w:tentative="1">
+      <w:start w:val="1"/>
+      <w:numFmt w:val="bullet"/>
+      <w:lvlText w:val=""/>
+      <w:lvlJc w:val="left"/>
+      <w:pPr>
+        <w:ind w:left="2880" w:hanging="360"/>
+      </w:pPr>
+      <w:rPr>
+        <w:rFonts w:ascii="Symbol" w:hAnsi="Symbol" w:hint="default"/>
+      </w:rPr>
+    </w:lvl>
+    <w:lvl w:ilvl="4" w:tplc="04090003" w:tentative="1">
+      <w:start w:val="1"/>
+      <w:numFmt w:val="bullet"/>
+      <w:lvlText w:val="o"/>
+      <w:lvlJc w:val="left"/>
+      <w:pPr>
+        <w:ind w:left="3600" w:hanging="360"/>
+      </w:pPr>
+      <w:rPr>
+        <w:rFonts w:ascii="Courier New" w:hAnsi="Courier New" w:cs="Courier New" w:hint="default"/>
+      </w:rPr>
+    </w:lvl>
+    <w:lvl w:ilvl="5" w:tplc="04090005" w:tentative="1">
+      <w:start w:val="1"/>
+      <w:numFmt w:val="bullet"/>
+      <w:lvlText w:val=""/>
+      <w:lvlJc w:val="left"/>
+      <w:pPr>
+        <w:ind w:left="4320" w:hanging="360"/>
+      </w:pPr>
+      <w:rPr>
+        <w:rFonts w:ascii="Wingdings" w:hAnsi="Wingdings" w:hint="default"/>
+      </w:rPr>
+    </w:lvl>
+    <w:lvl w:ilvl="6" w:tplc="04090001" w:tentative="1">
+      <w:start w:val="1"/>
+      <w:numFmt w:val="bullet"/>
+      <w:lvlText w:val=""/>
+      <w:lvlJc w:val="left"/>
+      <w:pPr>
+        <w:ind w:left="5040" w:hanging="360"/>
+      </w:pPr>
+      <w:rPr>
+        <w:rFonts w:ascii="Symbol" w:hAnsi="Symbol" w:hint="default"/>
+      </w:rPr>
+    </w:lvl>
+    <w:lvl w:ilvl="7" w:tplc="04090003" w:tentative="1">
+      <w:start w:val="1"/>
+      <w:numFmt w:val="bullet"/>
+      <w:lvlText w:val="o"/>
+      <w:lvlJc w:val="left"/>
+      <w:pPr>
+        <w:ind w:left="5760" w:hanging="360"/>
+      </w:pPr>
+      <w:rPr>
+        <w:rFonts w:ascii="Courier New" w:hAnsi="Courier New" w:cs="Courier New" w:hint="default"/>
+      </w:rPr>
+    </w:lvl>
+    <w:lvl w:ilvl="8" w:tplc="04090005" w:tentative="1">
+      <w:start w:val="1"/>
+      <w:numFmt w:val="bullet"/>
+      <w:lvlText w:val=""/>
+      <w:lvlJc w:val="left"/>
+      <w:pPr>
+        <w:ind w:left="6480" w:hanging="360"/>
+      </w:pPr>
+      <w:rPr>
+        <w:rFonts w:ascii="Wingdings" w:hAnsi="Wingdings" w:hint="default"/>
+      </w:rPr>
+    </w:lvl>
+  </w:abstractNum>
+  <w:abstractNum w:abstractNumId="3" w15:restartNumberingAfterBreak="0">
+    <w:nsid w:val="6F485BF4"/>
+    <w:multiLevelType w:val="hybridMultilevel"/>
+    <w:tmpl w:val="71680436"/>
+    <w:lvl w:ilvl="0" w:tplc="A63A7D6E">
+      <w:numFmt w:val="bullet"/>
+      <w:lvlText w:val="-"/>
+      <w:lvlJc w:val="left"/>
+      <w:pPr>
+        <w:ind w:left="360" w:hanging="360"/>
+      </w:pPr>
+      <w:rPr>
+        <w:rFonts w:ascii="Angsana New" w:eastAsiaTheme="minorHAnsi" w:hAnsi="Angsana New" w:cs="Angsana New" w:hint="default"/>
+      </w:rPr>
+    </w:lvl>
+    <w:lvl w:ilvl="1" w:tplc="04090003" w:tentative="1">
+      <w:start w:val="1"/>
+      <w:numFmt w:val="bullet"/>
+      <w:lvlText w:val="o"/>
+      <w:lvlJc w:val="left"/>
+      <w:pPr>
+        <w:ind w:left="1080" w:hanging="360"/>
+      </w:pPr>
+      <w:rPr>
+        <w:rFonts w:ascii="Courier New" w:hAnsi="Courier New" w:cs="Courier New" w:hint="default"/>
+      </w:rPr>
+    </w:lvl>
+    <w:lvl w:ilvl="2" w:tplc="04090005" w:tentative="1">
+      <w:start w:val="1"/>
+      <w:numFmt w:val="bullet"/>
+      <w:lvlText w:val=""/>
+      <w:lvlJc w:val="left"/>
+      <w:pPr>
+        <w:ind w:left="1800" w:hanging="360"/>
+      </w:pPr>
+      <w:rPr>
+        <w:rFonts w:ascii="Wingdings" w:hAnsi="Wingdings" w:hint="default"/>
+      </w:rPr>
+    </w:lvl>
+    <w:lvl w:ilvl="3" w:tplc="04090001" w:tentative="1">
+      <w:start w:val="1"/>
+      <w:numFmt w:val="bullet"/>
+      <w:lvlText w:val=""/>
+      <w:lvlJc w:val="left"/>
+      <w:pPr>
+        <w:ind w:left="2520" w:hanging="360"/>
+      </w:pPr>
+      <w:rPr>
+        <w:rFonts w:ascii="Symbol" w:hAnsi="Symbol" w:hint="default"/>
+      </w:rPr>
+    </w:lvl>
+    <w:lvl w:ilvl="4" w:tplc="04090003" w:tentative="1">
+      <w:start w:val="1"/>
+      <w:numFmt w:val="bullet"/>
+      <w:lvlText w:val="o"/>
+      <w:lvlJc w:val="left"/>
+      <w:pPr>
+        <w:ind w:left="3240" w:hanging="360"/>
+      </w:pPr>
+      <w:rPr>
+        <w:rFonts w:ascii="Courier New" w:hAnsi="Courier New" w:cs="Courier New" w:hint="default"/>
+      </w:rPr>
+    </w:lvl>
+    <w:lvl w:ilvl="5" w:tplc="04090005" w:tentative="1">
+      <w:start w:val="1"/>
+      <w:numFmt w:val="bullet"/>
+      <w:lvlText w:val=""/>
+      <w:lvlJc w:val="left"/>
+      <w:pPr>
+        <w:ind w:left="3960" w:hanging="360"/>
+      </w:pPr>
+      <w:rPr>
+        <w:rFonts w:ascii="Wingdings" w:hAnsi="Wingdings" w:hint="default"/>
+      </w:rPr>
+    </w:lvl>
+    <w:lvl w:ilvl="6" w:tplc="04090001" w:tentative="1">
+      <w:start w:val="1"/>
+      <w:numFmt w:val="bullet"/>
+      <w:lvlText w:val=""/>
+      <w:lvlJc w:val="left"/>
+      <w:pPr>
+        <w:ind w:left="4680" w:hanging="360"/>
+      </w:pPr>
+      <w:rPr>
+        <w:rFonts w:ascii="Symbol" w:hAnsi="Symbol" w:hint="default"/>
+      </w:rPr>
+    </w:lvl>
+    <w:lvl w:ilvl="7" w:tplc="04090003" w:tentative="1">
+      <w:start w:val="1"/>
+      <w:numFmt w:val="bullet"/>
+      <w:lvlText w:val="o"/>
+      <w:lvlJc w:val="left"/>
+      <w:pPr>
+        <w:ind w:left="5400" w:hanging="360"/>
+      </w:pPr>
+      <w:rPr>
+        <w:rFonts w:ascii="Courier New" w:hAnsi="Courier New" w:cs="Courier New" w:hint="default"/>
+      </w:rPr>
+    </w:lvl>
+    <w:lvl w:ilvl="8" w:tplc="04090005" w:tentative="1">
+      <w:start w:val="1"/>
+      <w:numFmt w:val="bullet"/>
+      <w:lvlText w:val=""/>
+      <w:lvlJc w:val="left"/>
+      <w:pPr>
+        <w:ind w:left="6120" w:hanging="360"/>
+      </w:pPr>
+      <w:rPr>
+        <w:rFonts w:ascii="Wingdings" w:hAnsi="Wingdings" w:hint="default"/>
+      </w:rPr>
+    </w:lvl>
+  </w:abstractNum>
   <w:num w:numId="1">
     <w:abstractNumId w:val="0"/>
+  </w:num>
+  <w:num w:numId="2">
+    <w:abstractNumId w:val="1"/>
+  </w:num>
+  <w:num w:numId="3">
+    <w:abstractNumId w:val="3"/>
+  </w:num>
+  <w:num w:numId="4">
+    <w:abstractNumId w:val="2"/>
   </w:num>
 </w:numbering>
 </file>
@@ -1403,6 +2746,25 @@
       <w:contextualSpacing/>
     </w:pPr>
   </w:style>
+  <w:style w:type="table" w:styleId="a4">
+    <w:name w:val="Table Grid"/>
+    <w:basedOn w:val="a1"/>
+    <w:uiPriority w:val="39"/>
+    <w:rsid w:val="00117D05"/>
+    <w:pPr>
+      <w:spacing w:after="0" w:line="240" w:lineRule="auto"/>
+    </w:pPr>
+    <w:tblPr>
+      <w:tblBorders>
+        <w:top w:val="single" w:sz="4" w:space="0" w:color="auto"/>
+        <w:left w:val="single" w:sz="4" w:space="0" w:color="auto"/>
+        <w:bottom w:val="single" w:sz="4" w:space="0" w:color="auto"/>
+        <w:right w:val="single" w:sz="4" w:space="0" w:color="auto"/>
+        <w:insideH w:val="single" w:sz="4" w:space="0" w:color="auto"/>
+        <w:insideV w:val="single" w:sz="4" w:space="0" w:color="auto"/>
+      </w:tblBorders>
+    </w:tblPr>
+  </w:style>
 </w:styles>
 </file>
 

</xml_diff>

<commit_message>
change name of J in money
</commit_message>
<xml_diff>
--- a/doc_TravelRookie.docx
+++ b/doc_TravelRookie.docx
@@ -34,7 +34,6 @@
           <w:lang w:val="en-GB"/>
         </w:rPr>
       </w:pPr>
-      <w:proofErr w:type="spellStart"/>
       <w:r>
         <w:rPr>
           <w:rFonts w:asciiTheme="majorBidi" w:hAnsiTheme="majorBidi" w:cstheme="majorBidi"/>
@@ -44,7 +43,6 @@
         </w:rPr>
         <w:t>TravelRookie</w:t>
       </w:r>
-      <w:proofErr w:type="spellEnd"/>
     </w:p>
     <w:p>
       <w:pPr>
@@ -152,7 +150,6 @@
         </w:rPr>
         <w:t xml:space="preserve">ช่วงเวลา) ในแต่ละประเทศ ดังนั้นเราจึงคิดโปรแกรมที่สามารถอำนวยความสะดวกสำหรับนักท่องเที่ยวมือใหม่ขึ้นมา โดยใช้ว่า </w:t>
       </w:r>
-      <w:proofErr w:type="spellStart"/>
       <w:r>
         <w:rPr>
           <w:rFonts w:asciiTheme="majorBidi" w:hAnsiTheme="majorBidi" w:cstheme="majorBidi"/>
@@ -161,7 +158,6 @@
         </w:rPr>
         <w:t>TravelRookie</w:t>
       </w:r>
-      <w:proofErr w:type="spellEnd"/>
       <w:r>
         <w:rPr>
           <w:rFonts w:asciiTheme="majorBidi" w:hAnsiTheme="majorBidi" w:cstheme="majorBidi"/>
@@ -247,7 +243,7 @@
       <w:pPr>
         <w:ind w:firstLine="720"/>
         <w:rPr>
-          <w:rFonts w:asciiTheme="majorBidi" w:hAnsiTheme="majorBidi" w:cstheme="majorBidi" w:hint="cs"/>
+          <w:rFonts w:asciiTheme="majorBidi" w:hAnsiTheme="majorBidi" w:cstheme="majorBidi"/>
           <w:sz w:val="32"/>
           <w:szCs w:val="32"/>
         </w:rPr>
@@ -410,42 +406,20 @@
           <w:szCs w:val="32"/>
           <w:cs/>
         </w:rPr>
-        <w:t>คลาส</w:t>
-      </w:r>
-      <w:proofErr w:type="spellStart"/>
-      <w:r>
-        <w:rPr>
-          <w:rFonts w:asciiTheme="majorBidi" w:hAnsiTheme="majorBidi" w:cstheme="majorBidi" w:hint="cs"/>
-          <w:b/>
-          <w:bCs/>
-          <w:sz w:val="32"/>
-          <w:szCs w:val="32"/>
-          <w:cs/>
-        </w:rPr>
-        <w:t>ได</w:t>
-      </w:r>
-      <w:proofErr w:type="spellEnd"/>
-      <w:r>
-        <w:rPr>
-          <w:rFonts w:asciiTheme="majorBidi" w:hAnsiTheme="majorBidi" w:cstheme="majorBidi" w:hint="cs"/>
-          <w:b/>
-          <w:bCs/>
-          <w:sz w:val="32"/>
-          <w:szCs w:val="32"/>
-          <w:cs/>
-        </w:rPr>
-        <w:t>อาแกรม</w:t>
+        <w:t>คลาสไดอาแกรม</w:t>
       </w:r>
     </w:p>
     <w:tbl>
       <w:tblPr>
         <w:tblStyle w:val="a4"/>
         <w:tblW w:w="0" w:type="auto"/>
+        <w:tblInd w:w="596" w:type="dxa"/>
         <w:tblLook w:val="04A0" w:firstRow="1" w:lastRow="0" w:firstColumn="1" w:lastColumn="0" w:noHBand="0" w:noVBand="1"/>
       </w:tblPr>
       <w:tblGrid>
-        <w:gridCol w:w="2552"/>
-        <w:gridCol w:w="2556"/>
+        <w:gridCol w:w="2823"/>
+        <w:gridCol w:w="433"/>
+        <w:gridCol w:w="2123"/>
       </w:tblGrid>
       <w:tr>
         <w:trPr>
@@ -453,8 +427,8 @@
         </w:trPr>
         <w:tc>
           <w:tcPr>
-            <w:tcW w:w="5108" w:type="dxa"/>
-            <w:gridSpan w:val="2"/>
+            <w:tcW w:w="5379" w:type="dxa"/>
+            <w:gridSpan w:val="3"/>
             <w:tcBorders>
               <w:bottom w:val="single" w:sz="4" w:space="0" w:color="auto"/>
             </w:tcBorders>
@@ -486,7 +460,7 @@
         </w:trPr>
         <w:tc>
           <w:tcPr>
-            <w:tcW w:w="2552" w:type="dxa"/>
+            <w:tcW w:w="2823" w:type="dxa"/>
             <w:tcBorders>
               <w:bottom w:val="single" w:sz="4" w:space="0" w:color="auto"/>
               <w:right w:val="nil"/>
@@ -562,14 +536,7 @@
                 <w:rFonts w:asciiTheme="majorBidi" w:hAnsiTheme="majorBidi" w:cstheme="majorBidi"/>
                 <w:sz w:val="28"/>
               </w:rPr>
-              <w:t>c</w:t>
-            </w:r>
-            <w:r>
-              <w:rPr>
-                <w:rFonts w:asciiTheme="majorBidi" w:hAnsiTheme="majorBidi" w:cstheme="majorBidi"/>
-                <w:sz w:val="28"/>
-              </w:rPr>
-              <w:t>ity</w:t>
+              <w:t>city</w:t>
             </w:r>
           </w:p>
           <w:p>
@@ -729,7 +696,8 @@
         </w:tc>
         <w:tc>
           <w:tcPr>
-            <w:tcW w:w="2555" w:type="dxa"/>
+            <w:tcW w:w="2556" w:type="dxa"/>
+            <w:gridSpan w:val="2"/>
             <w:tcBorders>
               <w:left w:val="nil"/>
               <w:bottom w:val="single" w:sz="4" w:space="0" w:color="auto"/>
@@ -748,14 +716,7 @@
                 <w:rFonts w:asciiTheme="majorBidi" w:hAnsiTheme="majorBidi" w:cstheme="majorBidi"/>
                 <w:sz w:val="28"/>
               </w:rPr>
-              <w:t xml:space="preserve">: </w:t>
-            </w:r>
-            <w:r>
-              <w:rPr>
-                <w:rFonts w:asciiTheme="majorBidi" w:hAnsiTheme="majorBidi" w:cstheme="majorBidi"/>
-                <w:sz w:val="28"/>
-              </w:rPr>
-              <w:t>JPanel</w:t>
+              <w:t>: JPanel</w:t>
             </w:r>
           </w:p>
           <w:p>
@@ -771,14 +732,7 @@
                 <w:rFonts w:asciiTheme="majorBidi" w:hAnsiTheme="majorBidi" w:cstheme="majorBidi"/>
                 <w:sz w:val="28"/>
               </w:rPr>
-              <w:t xml:space="preserve">: </w:t>
-            </w:r>
-            <w:r>
-              <w:rPr>
-                <w:rFonts w:asciiTheme="majorBidi" w:hAnsiTheme="majorBidi" w:cstheme="majorBidi"/>
-                <w:sz w:val="28"/>
-              </w:rPr>
-              <w:t>JLabel</w:t>
+              <w:t>: JLabel</w:t>
             </w:r>
           </w:p>
           <w:p>
@@ -917,7 +871,563 @@
         </w:trPr>
         <w:tc>
           <w:tcPr>
-            <w:tcW w:w="2552" w:type="dxa"/>
+            <w:tcW w:w="2823" w:type="dxa"/>
+            <w:tcBorders>
+              <w:bottom w:val="single" w:sz="4" w:space="0" w:color="auto"/>
+              <w:right w:val="nil"/>
+            </w:tcBorders>
+          </w:tcPr>
+          <w:p>
+            <w:pPr>
+              <w:rPr>
+                <w:rFonts w:asciiTheme="majorBidi" w:hAnsiTheme="majorBidi" w:cstheme="majorBidi"/>
+                <w:sz w:val="28"/>
+              </w:rPr>
+            </w:pPr>
+            <w:r>
+              <w:rPr>
+                <w:rFonts w:asciiTheme="majorBidi" w:hAnsiTheme="majorBidi" w:cstheme="majorBidi"/>
+                <w:sz w:val="28"/>
+              </w:rPr>
+              <w:t>+ time(</w:t>
+            </w:r>
+            <w:r>
+              <w:rPr>
+                <w:rFonts w:asciiTheme="majorBidi" w:hAnsiTheme="majorBidi" w:cstheme="majorBidi"/>
+                <w:sz w:val="28"/>
+              </w:rPr>
+              <w:t xml:space="preserve"> </w:t>
+            </w:r>
+            <w:r>
+              <w:rPr>
+                <w:rFonts w:asciiTheme="majorBidi" w:hAnsiTheme="majorBidi" w:cstheme="majorBidi"/>
+                <w:sz w:val="28"/>
+              </w:rPr>
+              <w:t xml:space="preserve">) </w:t>
+            </w:r>
+          </w:p>
+          <w:p>
+            <w:pPr>
+              <w:rPr>
+                <w:rFonts w:asciiTheme="majorBidi" w:hAnsiTheme="majorBidi" w:cstheme="majorBidi"/>
+                <w:sz w:val="28"/>
+              </w:rPr>
+            </w:pPr>
+            <w:r>
+              <w:rPr>
+                <w:rFonts w:asciiTheme="majorBidi" w:hAnsiTheme="majorBidi" w:cstheme="majorBidi"/>
+                <w:sz w:val="28"/>
+              </w:rPr>
+              <w:t xml:space="preserve">+ </w:t>
+            </w:r>
+            <w:r>
+              <w:rPr>
+                <w:rFonts w:asciiTheme="majorBidi" w:hAnsiTheme="majorBidi" w:cstheme="majorBidi"/>
+                <w:sz w:val="28"/>
+              </w:rPr>
+              <w:t>clock(</w:t>
+            </w:r>
+            <w:r>
+              <w:rPr>
+                <w:rFonts w:asciiTheme="majorBidi" w:hAnsiTheme="majorBidi" w:cstheme="majorBidi"/>
+                <w:sz w:val="28"/>
+              </w:rPr>
+              <w:t xml:space="preserve"> </w:t>
+            </w:r>
+            <w:r>
+              <w:rPr>
+                <w:rFonts w:asciiTheme="majorBidi" w:hAnsiTheme="majorBidi" w:cstheme="majorBidi"/>
+                <w:sz w:val="28"/>
+              </w:rPr>
+              <w:t>)</w:t>
+            </w:r>
+          </w:p>
+          <w:p>
+            <w:pPr>
+              <w:rPr>
+                <w:rFonts w:asciiTheme="majorBidi" w:hAnsiTheme="majorBidi" w:cstheme="majorBidi"/>
+                <w:sz w:val="28"/>
+              </w:rPr>
+            </w:pPr>
+            <w:r>
+              <w:rPr>
+                <w:rFonts w:asciiTheme="majorBidi" w:hAnsiTheme="majorBidi" w:cstheme="majorBidi"/>
+                <w:sz w:val="28"/>
+              </w:rPr>
+              <w:t>+ temp(</w:t>
+            </w:r>
+            <w:r>
+              <w:rPr>
+                <w:rFonts w:asciiTheme="majorBidi" w:hAnsiTheme="majorBidi" w:cstheme="majorBidi"/>
+                <w:sz w:val="28"/>
+              </w:rPr>
+              <w:t xml:space="preserve"> </w:t>
+            </w:r>
+            <w:r>
+              <w:rPr>
+                <w:rFonts w:asciiTheme="majorBidi" w:hAnsiTheme="majorBidi" w:cstheme="majorBidi"/>
+                <w:sz w:val="28"/>
+              </w:rPr>
+              <w:t>)</w:t>
+            </w:r>
+          </w:p>
+        </w:tc>
+        <w:tc>
+          <w:tcPr>
+            <w:tcW w:w="2556" w:type="dxa"/>
+            <w:gridSpan w:val="2"/>
+            <w:tcBorders>
+              <w:left w:val="nil"/>
+              <w:bottom w:val="single" w:sz="4" w:space="0" w:color="auto"/>
+            </w:tcBorders>
+          </w:tcPr>
+          <w:p>
+            <w:pPr>
+              <w:jc w:val="center"/>
+              <w:rPr>
+                <w:rFonts w:asciiTheme="majorBidi" w:hAnsiTheme="majorBidi" w:cstheme="majorBidi"/>
+                <w:sz w:val="28"/>
+              </w:rPr>
+            </w:pPr>
+          </w:p>
+          <w:p>
+            <w:pPr>
+              <w:jc w:val="center"/>
+              <w:rPr>
+                <w:rFonts w:asciiTheme="majorBidi" w:hAnsiTheme="majorBidi" w:cstheme="majorBidi"/>
+                <w:sz w:val="28"/>
+              </w:rPr>
+            </w:pPr>
+            <w:r>
+              <w:rPr>
+                <w:rFonts w:asciiTheme="majorBidi" w:hAnsiTheme="majorBidi" w:cstheme="majorBidi"/>
+                <w:sz w:val="28"/>
+              </w:rPr>
+              <w:t>: void</w:t>
+            </w:r>
+          </w:p>
+          <w:p>
+            <w:pPr>
+              <w:jc w:val="center"/>
+              <w:rPr>
+                <w:rFonts w:asciiTheme="majorBidi" w:hAnsiTheme="majorBidi" w:cstheme="majorBidi"/>
+                <w:sz w:val="28"/>
+              </w:rPr>
+            </w:pPr>
+            <w:r>
+              <w:rPr>
+                <w:rFonts w:asciiTheme="majorBidi" w:hAnsiTheme="majorBidi" w:cstheme="majorBidi"/>
+                <w:sz w:val="28"/>
+              </w:rPr>
+              <w:t>: void</w:t>
+            </w:r>
+          </w:p>
+        </w:tc>
+      </w:tr>
+      <w:tr>
+        <w:trPr>
+          <w:trHeight w:val="59"/>
+        </w:trPr>
+        <w:tc>
+          <w:tcPr>
+            <w:tcW w:w="2823" w:type="dxa"/>
+            <w:tcBorders>
+              <w:top w:val="single" w:sz="4" w:space="0" w:color="auto"/>
+              <w:left w:val="nil"/>
+              <w:bottom w:val="single" w:sz="4" w:space="0" w:color="auto"/>
+              <w:right w:val="nil"/>
+            </w:tcBorders>
+          </w:tcPr>
+          <w:p>
+            <w:pPr>
+              <w:rPr>
+                <w:rFonts w:asciiTheme="majorBidi" w:hAnsiTheme="majorBidi" w:cstheme="majorBidi"/>
+                <w:sz w:val="28"/>
+              </w:rPr>
+            </w:pPr>
+          </w:p>
+        </w:tc>
+        <w:tc>
+          <w:tcPr>
+            <w:tcW w:w="2556" w:type="dxa"/>
+            <w:gridSpan w:val="2"/>
+            <w:tcBorders>
+              <w:top w:val="single" w:sz="4" w:space="0" w:color="auto"/>
+              <w:left w:val="nil"/>
+              <w:bottom w:val="single" w:sz="4" w:space="0" w:color="auto"/>
+              <w:right w:val="nil"/>
+            </w:tcBorders>
+          </w:tcPr>
+          <w:p>
+            <w:pPr>
+              <w:jc w:val="center"/>
+              <w:rPr>
+                <w:rFonts w:asciiTheme="majorBidi" w:hAnsiTheme="majorBidi" w:cstheme="majorBidi"/>
+                <w:sz w:val="28"/>
+              </w:rPr>
+            </w:pPr>
+          </w:p>
+        </w:tc>
+      </w:tr>
+      <w:tr>
+        <w:trPr>
+          <w:trHeight w:val="357"/>
+        </w:trPr>
+        <w:tc>
+          <w:tcPr>
+            <w:tcW w:w="5379" w:type="dxa"/>
+            <w:gridSpan w:val="3"/>
+            <w:tcBorders>
+              <w:top w:val="single" w:sz="4" w:space="0" w:color="auto"/>
+              <w:bottom w:val="single" w:sz="4" w:space="0" w:color="auto"/>
+            </w:tcBorders>
+          </w:tcPr>
+          <w:p>
+            <w:pPr>
+              <w:jc w:val="center"/>
+              <w:rPr>
+                <w:rFonts w:asciiTheme="majorBidi" w:hAnsiTheme="majorBidi" w:cstheme="majorBidi"/>
+                <w:sz w:val="32"/>
+                <w:szCs w:val="32"/>
+              </w:rPr>
+            </w:pPr>
+            <w:r>
+              <w:rPr>
+                <w:rFonts w:asciiTheme="majorBidi" w:hAnsiTheme="majorBidi" w:cstheme="majorBidi"/>
+                <w:sz w:val="32"/>
+                <w:szCs w:val="32"/>
+              </w:rPr>
+              <w:t>Home</w:t>
+            </w:r>
+          </w:p>
+        </w:tc>
+      </w:tr>
+      <w:tr>
+        <w:trPr>
+          <w:trHeight w:val="2847"/>
+        </w:trPr>
+        <w:tc>
+          <w:tcPr>
+            <w:tcW w:w="3256" w:type="dxa"/>
+            <w:gridSpan w:val="2"/>
+            <w:tcBorders>
+              <w:bottom w:val="single" w:sz="4" w:space="0" w:color="auto"/>
+              <w:right w:val="nil"/>
+            </w:tcBorders>
+          </w:tcPr>
+          <w:p>
+            <w:pPr>
+              <w:rPr>
+                <w:rFonts w:asciiTheme="majorBidi" w:hAnsiTheme="majorBidi" w:cstheme="majorBidi"/>
+                <w:sz w:val="28"/>
+              </w:rPr>
+            </w:pPr>
+            <w:r>
+              <w:rPr>
+                <w:rFonts w:asciiTheme="majorBidi" w:hAnsiTheme="majorBidi" w:cstheme="majorBidi"/>
+                <w:sz w:val="28"/>
+              </w:rPr>
+              <w:t>-</w:t>
+            </w:r>
+            <w:r>
+              <w:rPr>
+                <w:rFonts w:asciiTheme="majorBidi" w:hAnsiTheme="majorBidi" w:cstheme="majorBidi"/>
+                <w:sz w:val="28"/>
+              </w:rPr>
+              <w:t xml:space="preserve"> </w:t>
+            </w:r>
+            <w:r>
+              <w:rPr>
+                <w:rFonts w:asciiTheme="majorBidi" w:hAnsiTheme="majorBidi" w:cstheme="majorBidi"/>
+                <w:sz w:val="28"/>
+              </w:rPr>
+              <w:t>u</w:t>
+            </w:r>
+          </w:p>
+          <w:p>
+            <w:pPr>
+              <w:rPr>
+                <w:rFonts w:asciiTheme="majorBidi" w:hAnsiTheme="majorBidi" w:cstheme="majorBidi"/>
+                <w:sz w:val="28"/>
+              </w:rPr>
+            </w:pPr>
+            <w:r>
+              <w:rPr>
+                <w:rFonts w:asciiTheme="majorBidi" w:hAnsiTheme="majorBidi" w:cstheme="majorBidi"/>
+                <w:sz w:val="28"/>
+              </w:rPr>
+              <w:t xml:space="preserve">- </w:t>
+            </w:r>
+            <w:r>
+              <w:rPr>
+                <w:rFonts w:asciiTheme="majorBidi" w:hAnsiTheme="majorBidi" w:cstheme="majorBidi"/>
+                <w:sz w:val="28"/>
+              </w:rPr>
+              <w:t>page_home</w:t>
+            </w:r>
+          </w:p>
+          <w:p>
+            <w:pPr>
+              <w:rPr>
+                <w:rFonts w:asciiTheme="majorBidi" w:hAnsiTheme="majorBidi" w:cstheme="majorBidi"/>
+                <w:sz w:val="28"/>
+              </w:rPr>
+            </w:pPr>
+            <w:r>
+              <w:rPr>
+                <w:rFonts w:asciiTheme="majorBidi" w:hAnsiTheme="majorBidi" w:cstheme="majorBidi"/>
+                <w:sz w:val="28"/>
+              </w:rPr>
+              <w:t xml:space="preserve">- </w:t>
+            </w:r>
+            <w:r>
+              <w:rPr>
+                <w:rFonts w:asciiTheme="majorBidi" w:hAnsiTheme="majorBidi" w:cstheme="majorBidi"/>
+                <w:sz w:val="28"/>
+              </w:rPr>
+              <w:t>choose_country</w:t>
+            </w:r>
+          </w:p>
+          <w:p>
+            <w:pPr>
+              <w:rPr>
+                <w:rFonts w:asciiTheme="majorBidi" w:hAnsiTheme="majorBidi" w:cstheme="majorBidi"/>
+                <w:sz w:val="28"/>
+              </w:rPr>
+            </w:pPr>
+            <w:r>
+              <w:rPr>
+                <w:rFonts w:asciiTheme="majorBidi" w:hAnsiTheme="majorBidi" w:cstheme="majorBidi"/>
+                <w:sz w:val="28"/>
+              </w:rPr>
+              <w:t xml:space="preserve">- </w:t>
+            </w:r>
+            <w:r>
+              <w:rPr>
+                <w:rFonts w:asciiTheme="majorBidi" w:hAnsiTheme="majorBidi" w:cstheme="majorBidi"/>
+                <w:sz w:val="28"/>
+              </w:rPr>
+              <w:t>Lets_go</w:t>
+            </w:r>
+          </w:p>
+          <w:p>
+            <w:pPr>
+              <w:rPr>
+                <w:rFonts w:asciiTheme="majorBidi" w:hAnsiTheme="majorBidi" w:cstheme="majorBidi"/>
+                <w:sz w:val="28"/>
+              </w:rPr>
+            </w:pPr>
+            <w:r>
+              <w:rPr>
+                <w:rFonts w:asciiTheme="majorBidi" w:hAnsiTheme="majorBidi" w:cstheme="majorBidi"/>
+                <w:sz w:val="28"/>
+              </w:rPr>
+              <w:t xml:space="preserve">- </w:t>
+            </w:r>
+            <w:r>
+              <w:rPr>
+                <w:rFonts w:asciiTheme="majorBidi" w:hAnsiTheme="majorBidi" w:cstheme="majorBidi"/>
+                <w:sz w:val="28"/>
+              </w:rPr>
+              <w:t>TravelRookie</w:t>
+            </w:r>
+          </w:p>
+          <w:p>
+            <w:pPr>
+              <w:rPr>
+                <w:rFonts w:asciiTheme="majorBidi" w:hAnsiTheme="majorBidi" w:cstheme="majorBidi"/>
+                <w:sz w:val="28"/>
+              </w:rPr>
+            </w:pPr>
+            <w:r>
+              <w:rPr>
+                <w:rFonts w:asciiTheme="majorBidi" w:hAnsiTheme="majorBidi" w:cstheme="majorBidi"/>
+                <w:sz w:val="28"/>
+              </w:rPr>
+              <w:t xml:space="preserve">- </w:t>
+            </w:r>
+            <w:r>
+              <w:rPr>
+                <w:rFonts w:asciiTheme="majorBidi" w:hAnsiTheme="majorBidi" w:cstheme="majorBidi"/>
+                <w:sz w:val="28"/>
+              </w:rPr>
+              <w:t>choose_txt</w:t>
+            </w:r>
+          </w:p>
+          <w:p>
+            <w:pPr>
+              <w:rPr>
+                <w:rFonts w:asciiTheme="majorBidi" w:hAnsiTheme="majorBidi" w:cstheme="majorBidi"/>
+                <w:sz w:val="28"/>
+              </w:rPr>
+            </w:pPr>
+            <w:r>
+              <w:rPr>
+                <w:rFonts w:asciiTheme="majorBidi" w:hAnsiTheme="majorBidi" w:cstheme="majorBidi"/>
+                <w:sz w:val="28"/>
+              </w:rPr>
+              <w:t xml:space="preserve">- </w:t>
+            </w:r>
+            <w:r>
+              <w:rPr>
+                <w:rFonts w:asciiTheme="majorBidi" w:hAnsiTheme="majorBidi" w:cstheme="majorBidi"/>
+                <w:sz w:val="28"/>
+              </w:rPr>
+              <w:t>img_travelrookie</w:t>
+            </w:r>
+          </w:p>
+        </w:tc>
+        <w:tc>
+          <w:tcPr>
+            <w:tcW w:w="2123" w:type="dxa"/>
+            <w:tcBorders>
+              <w:left w:val="nil"/>
+              <w:bottom w:val="single" w:sz="4" w:space="0" w:color="auto"/>
+            </w:tcBorders>
+          </w:tcPr>
+          <w:p>
+            <w:pPr>
+              <w:rPr>
+                <w:rFonts w:asciiTheme="majorBidi" w:hAnsiTheme="majorBidi" w:cstheme="majorBidi"/>
+                <w:sz w:val="28"/>
+              </w:rPr>
+            </w:pPr>
+            <w:r>
+              <w:rPr>
+                <w:rFonts w:asciiTheme="majorBidi" w:hAnsiTheme="majorBidi" w:cstheme="majorBidi"/>
+                <w:sz w:val="28"/>
+              </w:rPr>
+              <w:t xml:space="preserve">: </w:t>
+            </w:r>
+            <w:r>
+              <w:rPr>
+                <w:rFonts w:asciiTheme="majorBidi" w:hAnsiTheme="majorBidi" w:cstheme="majorBidi"/>
+                <w:sz w:val="28"/>
+              </w:rPr>
+              <w:t>TravelRookie</w:t>
+            </w:r>
+          </w:p>
+          <w:p>
+            <w:pPr>
+              <w:rPr>
+                <w:rFonts w:asciiTheme="majorBidi" w:hAnsiTheme="majorBidi" w:cstheme="majorBidi"/>
+                <w:sz w:val="28"/>
+              </w:rPr>
+            </w:pPr>
+            <w:r>
+              <w:rPr>
+                <w:rFonts w:asciiTheme="majorBidi" w:hAnsiTheme="majorBidi" w:cstheme="majorBidi"/>
+                <w:sz w:val="28"/>
+              </w:rPr>
+              <w:t xml:space="preserve">: </w:t>
+            </w:r>
+            <w:r>
+              <w:rPr>
+                <w:rFonts w:asciiTheme="majorBidi" w:hAnsiTheme="majorBidi" w:cstheme="majorBidi"/>
+                <w:sz w:val="28"/>
+              </w:rPr>
+              <w:t>JPanel</w:t>
+            </w:r>
+          </w:p>
+          <w:p>
+            <w:pPr>
+              <w:rPr>
+                <w:rFonts w:asciiTheme="majorBidi" w:hAnsiTheme="majorBidi" w:cstheme="majorBidi"/>
+                <w:sz w:val="28"/>
+              </w:rPr>
+            </w:pPr>
+            <w:r>
+              <w:rPr>
+                <w:rFonts w:asciiTheme="majorBidi" w:hAnsiTheme="majorBidi" w:cstheme="majorBidi"/>
+                <w:sz w:val="28"/>
+              </w:rPr>
+              <w:t xml:space="preserve">: </w:t>
+            </w:r>
+            <w:r>
+              <w:rPr>
+                <w:rFonts w:asciiTheme="majorBidi" w:hAnsiTheme="majorBidi" w:cstheme="majorBidi"/>
+                <w:sz w:val="28"/>
+              </w:rPr>
+              <w:t>JComboBox</w:t>
+            </w:r>
+          </w:p>
+          <w:p>
+            <w:pPr>
+              <w:rPr>
+                <w:rFonts w:asciiTheme="majorBidi" w:hAnsiTheme="majorBidi" w:cstheme="majorBidi"/>
+                <w:sz w:val="28"/>
+              </w:rPr>
+            </w:pPr>
+            <w:r>
+              <w:rPr>
+                <w:rFonts w:asciiTheme="majorBidi" w:hAnsiTheme="majorBidi" w:cstheme="majorBidi"/>
+                <w:sz w:val="28"/>
+              </w:rPr>
+              <w:t xml:space="preserve">: </w:t>
+            </w:r>
+            <w:r>
+              <w:rPr>
+                <w:rFonts w:asciiTheme="majorBidi" w:hAnsiTheme="majorBidi" w:cstheme="majorBidi"/>
+                <w:sz w:val="28"/>
+              </w:rPr>
+              <w:t>JButton</w:t>
+            </w:r>
+          </w:p>
+          <w:p>
+            <w:pPr>
+              <w:rPr>
+                <w:rFonts w:asciiTheme="majorBidi" w:hAnsiTheme="majorBidi" w:cstheme="majorBidi"/>
+                <w:sz w:val="28"/>
+              </w:rPr>
+            </w:pPr>
+            <w:r>
+              <w:rPr>
+                <w:rFonts w:asciiTheme="majorBidi" w:hAnsiTheme="majorBidi" w:cstheme="majorBidi"/>
+                <w:sz w:val="28"/>
+              </w:rPr>
+              <w:t>: JLabel</w:t>
+            </w:r>
+          </w:p>
+          <w:p>
+            <w:pPr>
+              <w:rPr>
+                <w:rFonts w:asciiTheme="majorBidi" w:hAnsiTheme="majorBidi" w:cstheme="majorBidi"/>
+                <w:sz w:val="28"/>
+              </w:rPr>
+            </w:pPr>
+            <w:r>
+              <w:rPr>
+                <w:rFonts w:asciiTheme="majorBidi" w:hAnsiTheme="majorBidi" w:cstheme="majorBidi"/>
+                <w:sz w:val="28"/>
+              </w:rPr>
+              <w:t>: JLabel</w:t>
+            </w:r>
+          </w:p>
+          <w:p>
+            <w:pPr>
+              <w:rPr>
+                <w:rFonts w:asciiTheme="majorBidi" w:hAnsiTheme="majorBidi" w:cstheme="majorBidi"/>
+                <w:sz w:val="28"/>
+              </w:rPr>
+            </w:pPr>
+            <w:r>
+              <w:rPr>
+                <w:rFonts w:asciiTheme="majorBidi" w:hAnsiTheme="majorBidi" w:cstheme="majorBidi"/>
+                <w:sz w:val="28"/>
+              </w:rPr>
+              <w:t>: JLabel</w:t>
+            </w:r>
+          </w:p>
+        </w:tc>
+      </w:tr>
+      <w:tr>
+        <w:trPr>
+          <w:trHeight w:val="59"/>
+        </w:trPr>
+        <w:tc>
+          <w:tcPr>
+            <w:tcW w:w="3256" w:type="dxa"/>
+            <w:gridSpan w:val="2"/>
             <w:tcBorders>
               <w:right w:val="nil"/>
             </w:tcBorders>
@@ -941,7 +1451,14 @@
                 <w:rFonts w:asciiTheme="majorBidi" w:hAnsiTheme="majorBidi" w:cstheme="majorBidi"/>
                 <w:sz w:val="28"/>
               </w:rPr>
-              <w:t>time(</w:t>
+              <w:t>Home</w:t>
+            </w:r>
+            <w:r>
+              <w:rPr>
+                <w:rFonts w:asciiTheme="majorBidi" w:hAnsiTheme="majorBidi" w:cstheme="majorBidi"/>
+                <w:sz w:val="28"/>
+              </w:rPr>
+              <w:t>(</w:t>
             </w:r>
             <w:r>
               <w:rPr>
@@ -955,7 +1472,44 @@
                 <w:rFonts w:asciiTheme="majorBidi" w:hAnsiTheme="majorBidi" w:cstheme="majorBidi"/>
                 <w:sz w:val="28"/>
               </w:rPr>
-              <w:t>)</w:t>
+              <w:t xml:space="preserve">) </w:t>
+            </w:r>
+          </w:p>
+          <w:p>
+            <w:pPr>
+              <w:rPr>
+                <w:rFonts w:asciiTheme="majorBidi" w:hAnsiTheme="majorBidi" w:cstheme="majorBidi"/>
+                <w:sz w:val="28"/>
+              </w:rPr>
+            </w:pPr>
+            <w:r>
+              <w:rPr>
+                <w:rFonts w:asciiTheme="majorBidi" w:hAnsiTheme="majorBidi" w:cstheme="majorBidi"/>
+                <w:sz w:val="28"/>
+              </w:rPr>
+              <w:t xml:space="preserve">+ </w:t>
+            </w:r>
+            <w:r>
+              <w:rPr>
+                <w:rFonts w:asciiTheme="majorBidi" w:hAnsiTheme="majorBidi" w:cstheme="majorBidi"/>
+                <w:sz w:val="28"/>
+              </w:rPr>
+              <w:t xml:space="preserve">Home(TravelRookie got) </w:t>
+            </w:r>
+          </w:p>
+          <w:p>
+            <w:pPr>
+              <w:rPr>
+                <w:rFonts w:asciiTheme="majorBidi" w:hAnsiTheme="majorBidi" w:cstheme="majorBidi"/>
+                <w:sz w:val="28"/>
+              </w:rPr>
+            </w:pPr>
+            <w:r>
+              <w:rPr>
+                <w:rFonts w:asciiTheme="majorBidi" w:hAnsiTheme="majorBidi" w:cstheme="majorBidi"/>
+                <w:sz w:val="28"/>
+              </w:rPr>
+              <w:t>-</w:t>
             </w:r>
             <w:r>
               <w:rPr>
@@ -964,92 +1518,55 @@
               </w:rPr>
               <w:t xml:space="preserve"> </w:t>
             </w:r>
-          </w:p>
-          <w:p>
-            <w:pPr>
-              <w:rPr>
-                <w:rFonts w:asciiTheme="majorBidi" w:hAnsiTheme="majorBidi" w:cstheme="majorBidi"/>
-                <w:sz w:val="28"/>
-              </w:rPr>
-            </w:pPr>
-            <w:r>
-              <w:rPr>
-                <w:rFonts w:asciiTheme="majorBidi" w:hAnsiTheme="majorBidi" w:cstheme="majorBidi"/>
-                <w:sz w:val="28"/>
-              </w:rPr>
-              <w:t xml:space="preserve">+ </w:t>
-            </w:r>
-            <w:r>
-              <w:rPr>
-                <w:rFonts w:asciiTheme="majorBidi" w:hAnsiTheme="majorBidi" w:cstheme="majorBidi"/>
-                <w:sz w:val="28"/>
-              </w:rPr>
-              <w:t>clock(</w:t>
-            </w:r>
-            <w:r>
-              <w:rPr>
-                <w:rFonts w:asciiTheme="majorBidi" w:hAnsiTheme="majorBidi" w:cstheme="majorBidi"/>
-                <w:sz w:val="28"/>
-              </w:rPr>
-              <w:t xml:space="preserve"> </w:t>
-            </w:r>
-            <w:r>
-              <w:rPr>
-                <w:rFonts w:asciiTheme="majorBidi" w:hAnsiTheme="majorBidi" w:cstheme="majorBidi"/>
-                <w:sz w:val="28"/>
-              </w:rPr>
-              <w:t>)</w:t>
-            </w:r>
-          </w:p>
-          <w:p>
-            <w:pPr>
-              <w:rPr>
-                <w:rFonts w:asciiTheme="majorBidi" w:hAnsiTheme="majorBidi" w:cstheme="majorBidi"/>
-                <w:sz w:val="28"/>
-              </w:rPr>
-            </w:pPr>
-            <w:r>
-              <w:rPr>
-                <w:rFonts w:asciiTheme="majorBidi" w:hAnsiTheme="majorBidi" w:cstheme="majorBidi"/>
-                <w:sz w:val="28"/>
-              </w:rPr>
-              <w:t>+ temp(</w:t>
-            </w:r>
-            <w:r>
-              <w:rPr>
-                <w:rFonts w:asciiTheme="majorBidi" w:hAnsiTheme="majorBidi" w:cstheme="majorBidi"/>
-                <w:sz w:val="28"/>
-              </w:rPr>
-              <w:t xml:space="preserve"> </w:t>
-            </w:r>
-            <w:r>
-              <w:rPr>
-                <w:rFonts w:asciiTheme="majorBidi" w:hAnsiTheme="majorBidi" w:cstheme="majorBidi"/>
-                <w:sz w:val="28"/>
-              </w:rPr>
-              <w:t>)</w:t>
+            <w:r>
+              <w:rPr>
+                <w:rFonts w:asciiTheme="majorBidi" w:hAnsiTheme="majorBidi" w:cstheme="majorBidi"/>
+                <w:sz w:val="28"/>
+              </w:rPr>
+              <w:t>Lets_goMouseClicked(java.awt.event</w:t>
+            </w:r>
+            <w:r>
+              <w:rPr>
+                <w:rFonts w:asciiTheme="majorBidi" w:hAnsiTheme="majorBidi" w:cstheme="majorBidi"/>
+                <w:sz w:val="28"/>
+              </w:rPr>
+              <w:br/>
+              <w:t xml:space="preserve">                                    </w:t>
+            </w:r>
+            <w:r>
+              <w:rPr>
+                <w:rFonts w:asciiTheme="majorBidi" w:hAnsiTheme="majorBidi" w:cstheme="majorBidi"/>
+                <w:sz w:val="28"/>
+              </w:rPr>
+              <w:t>.MouseEvent evt)</w:t>
             </w:r>
           </w:p>
         </w:tc>
         <w:tc>
           <w:tcPr>
-            <w:tcW w:w="2555" w:type="dxa"/>
+            <w:tcW w:w="2123" w:type="dxa"/>
             <w:tcBorders>
               <w:left w:val="nil"/>
             </w:tcBorders>
           </w:tcPr>
           <w:p>
             <w:pPr>
-              <w:jc w:val="center"/>
-              <w:rPr>
-                <w:rFonts w:asciiTheme="majorBidi" w:hAnsiTheme="majorBidi" w:cstheme="majorBidi"/>
-                <w:sz w:val="28"/>
-              </w:rPr>
-            </w:pPr>
-          </w:p>
-          <w:p>
-            <w:pPr>
-              <w:jc w:val="center"/>
+              <w:rPr>
+                <w:rFonts w:asciiTheme="majorBidi" w:hAnsiTheme="majorBidi" w:cstheme="majorBidi"/>
+                <w:sz w:val="28"/>
+              </w:rPr>
+            </w:pPr>
+          </w:p>
+          <w:p>
+            <w:pPr>
+              <w:rPr>
+                <w:rFonts w:asciiTheme="majorBidi" w:hAnsiTheme="majorBidi" w:cstheme="majorBidi"/>
+                <w:sz w:val="28"/>
+              </w:rPr>
+            </w:pPr>
+          </w:p>
+          <w:p>
+            <w:pPr>
               <w:rPr>
                 <w:rFonts w:asciiTheme="majorBidi" w:hAnsiTheme="majorBidi" w:cstheme="majorBidi"/>
                 <w:sz w:val="28"/>
@@ -1063,25 +1580,7 @@
               <w:t>: void</w:t>
             </w:r>
           </w:p>
-          <w:p>
-            <w:pPr>
-              <w:jc w:val="center"/>
-              <w:rPr>
-                <w:rFonts w:asciiTheme="majorBidi" w:hAnsiTheme="majorBidi" w:cstheme="majorBidi"/>
-                <w:sz w:val="28"/>
-              </w:rPr>
-            </w:pPr>
-            <w:r>
-              <w:rPr>
-                <w:rFonts w:asciiTheme="majorBidi" w:hAnsiTheme="majorBidi" w:cstheme="majorBidi"/>
-                <w:sz w:val="28"/>
-              </w:rPr>
-              <w:t>: void</w:t>
-            </w:r>
-          </w:p>
         </w:tc>
-        <w:bookmarkStart w:id="0" w:name="_GoBack"/>
-        <w:bookmarkEnd w:id="0"/>
       </w:tr>
     </w:tbl>
     <w:p>
@@ -1101,46 +1600,707 @@
           <w:szCs w:val="32"/>
         </w:rPr>
       </w:pPr>
-      <w:r>
-        <w:rPr>
-          <w:noProof/>
-        </w:rPr>
-        <w:drawing>
-          <wp:inline distT="0" distB="0" distL="0" distR="0" wp14:anchorId="47E1758C" wp14:editId="7548098A">
-            <wp:extent cx="1982419" cy="2057384"/>
-            <wp:effectExtent l="0" t="0" r="0" b="635"/>
-            <wp:docPr id="1" name="รูปภาพ 1"/>
-            <wp:cNvGraphicFramePr>
-              <a:graphicFrameLocks xmlns:a="http://schemas.openxmlformats.org/drawingml/2006/main" noChangeAspect="1"/>
-            </wp:cNvGraphicFramePr>
-            <a:graphic xmlns:a="http://schemas.openxmlformats.org/drawingml/2006/main">
-              <a:graphicData uri="http://schemas.openxmlformats.org/drawingml/2006/picture">
-                <pic:pic xmlns:pic="http://schemas.openxmlformats.org/drawingml/2006/picture">
-                  <pic:nvPicPr>
-                    <pic:cNvPr id="1" name=""/>
-                    <pic:cNvPicPr/>
-                  </pic:nvPicPr>
-                  <pic:blipFill>
-                    <a:blip r:embed="rId5"/>
-                    <a:stretch>
-                      <a:fillRect/>
-                    </a:stretch>
-                  </pic:blipFill>
-                  <pic:spPr>
-                    <a:xfrm>
-                      <a:off x="0" y="0"/>
-                      <a:ext cx="1991825" cy="2067146"/>
-                    </a:xfrm>
-                    <a:prstGeom prst="rect">
-                      <a:avLst/>
-                    </a:prstGeom>
-                  </pic:spPr>
-                </pic:pic>
-              </a:graphicData>
-            </a:graphic>
-          </wp:inline>
-        </w:drawing>
-      </w:r>
+    </w:p>
+    <w:p>
+      <w:pPr>
+        <w:rPr>
+          <w:rFonts w:asciiTheme="majorBidi" w:hAnsiTheme="majorBidi" w:cstheme="majorBidi"/>
+          <w:sz w:val="32"/>
+          <w:szCs w:val="32"/>
+        </w:rPr>
+      </w:pPr>
+    </w:p>
+    <w:p>
+      <w:pPr>
+        <w:rPr>
+          <w:rFonts w:asciiTheme="majorBidi" w:hAnsiTheme="majorBidi" w:cstheme="majorBidi"/>
+          <w:sz w:val="32"/>
+          <w:szCs w:val="32"/>
+        </w:rPr>
+      </w:pPr>
+    </w:p>
+    <w:p>
+      <w:pPr>
+        <w:rPr>
+          <w:rFonts w:asciiTheme="majorBidi" w:hAnsiTheme="majorBidi" w:cstheme="majorBidi"/>
+          <w:sz w:val="32"/>
+          <w:szCs w:val="32"/>
+        </w:rPr>
+      </w:pPr>
+    </w:p>
+    <w:tbl>
+      <w:tblPr>
+        <w:tblStyle w:val="a4"/>
+        <w:tblW w:w="0" w:type="auto"/>
+        <w:tblInd w:w="596" w:type="dxa"/>
+        <w:tblLook w:val="04A0" w:firstRow="1" w:lastRow="0" w:firstColumn="1" w:lastColumn="0" w:noHBand="0" w:noVBand="1"/>
+      </w:tblPr>
+      <w:tblGrid>
+        <w:gridCol w:w="4786"/>
+        <w:gridCol w:w="1984"/>
+      </w:tblGrid>
+      <w:tr>
+        <w:trPr>
+          <w:trHeight w:val="357"/>
+        </w:trPr>
+        <w:tc>
+          <w:tcPr>
+            <w:tcW w:w="6770" w:type="dxa"/>
+            <w:gridSpan w:val="2"/>
+            <w:tcBorders>
+              <w:top w:val="single" w:sz="4" w:space="0" w:color="auto"/>
+              <w:bottom w:val="single" w:sz="4" w:space="0" w:color="auto"/>
+            </w:tcBorders>
+          </w:tcPr>
+          <w:p>
+            <w:pPr>
+              <w:jc w:val="center"/>
+              <w:rPr>
+                <w:rFonts w:asciiTheme="majorBidi" w:hAnsiTheme="majorBidi" w:cstheme="majorBidi"/>
+                <w:sz w:val="32"/>
+                <w:szCs w:val="32"/>
+              </w:rPr>
+            </w:pPr>
+            <w:r>
+              <w:rPr>
+                <w:rFonts w:asciiTheme="majorBidi" w:hAnsiTheme="majorBidi" w:cstheme="majorBidi"/>
+                <w:sz w:val="32"/>
+                <w:szCs w:val="32"/>
+              </w:rPr>
+              <w:lastRenderedPageBreak/>
+              <w:t>Money</w:t>
+            </w:r>
+          </w:p>
+        </w:tc>
+      </w:tr>
+      <w:tr>
+        <w:trPr>
+          <w:trHeight w:val="2847"/>
+        </w:trPr>
+        <w:tc>
+          <w:tcPr>
+            <w:tcW w:w="4786" w:type="dxa"/>
+            <w:tcBorders>
+              <w:bottom w:val="single" w:sz="4" w:space="0" w:color="auto"/>
+              <w:right w:val="nil"/>
+            </w:tcBorders>
+          </w:tcPr>
+          <w:p>
+            <w:pPr>
+              <w:rPr>
+                <w:rFonts w:asciiTheme="majorBidi" w:hAnsiTheme="majorBidi" w:cstheme="majorBidi"/>
+                <w:sz w:val="28"/>
+              </w:rPr>
+            </w:pPr>
+            <w:r>
+              <w:rPr>
+                <w:rFonts w:asciiTheme="majorBidi" w:hAnsiTheme="majorBidi" w:cstheme="majorBidi"/>
+                <w:sz w:val="28"/>
+              </w:rPr>
+              <w:t>-</w:t>
+            </w:r>
+            <w:r>
+              <w:rPr>
+                <w:rFonts w:asciiTheme="majorBidi" w:hAnsiTheme="majorBidi" w:cstheme="majorBidi"/>
+                <w:sz w:val="28"/>
+              </w:rPr>
+              <w:t xml:space="preserve"> </w:t>
+            </w:r>
+            <w:r>
+              <w:rPr>
+                <w:rFonts w:asciiTheme="majorBidi" w:hAnsiTheme="majorBidi" w:cstheme="majorBidi"/>
+                <w:sz w:val="28"/>
+              </w:rPr>
+              <w:t>page_money</w:t>
+            </w:r>
+          </w:p>
+          <w:p>
+            <w:pPr>
+              <w:rPr>
+                <w:rFonts w:asciiTheme="majorBidi" w:hAnsiTheme="majorBidi" w:cstheme="majorBidi"/>
+                <w:sz w:val="28"/>
+              </w:rPr>
+            </w:pPr>
+            <w:r>
+              <w:rPr>
+                <w:rFonts w:asciiTheme="majorBidi" w:hAnsiTheme="majorBidi" w:cstheme="majorBidi"/>
+                <w:sz w:val="28"/>
+              </w:rPr>
+              <w:t xml:space="preserve">- </w:t>
+            </w:r>
+            <w:r>
+              <w:rPr>
+                <w:rFonts w:asciiTheme="majorBidi" w:hAnsiTheme="majorBidi" w:cstheme="majorBidi"/>
+                <w:sz w:val="28"/>
+              </w:rPr>
+              <w:t>Exchang_txt</w:t>
+            </w:r>
+            <w:r>
+              <w:rPr>
+                <w:rFonts w:asciiTheme="majorBidi" w:hAnsiTheme="majorBidi" w:cstheme="majorBidi"/>
+                <w:sz w:val="28"/>
+              </w:rPr>
+              <w:t xml:space="preserve"> </w:t>
+            </w:r>
+          </w:p>
+          <w:p>
+            <w:pPr>
+              <w:rPr>
+                <w:rFonts w:asciiTheme="majorBidi" w:hAnsiTheme="majorBidi" w:cstheme="majorBidi"/>
+                <w:sz w:val="28"/>
+              </w:rPr>
+            </w:pPr>
+            <w:r>
+              <w:rPr>
+                <w:rFonts w:asciiTheme="majorBidi" w:hAnsiTheme="majorBidi" w:cstheme="majorBidi"/>
+                <w:sz w:val="28"/>
+              </w:rPr>
+              <w:t xml:space="preserve">- </w:t>
+            </w:r>
+            <w:r>
+              <w:rPr>
+                <w:rFonts w:asciiTheme="majorBidi" w:hAnsiTheme="majorBidi" w:cstheme="majorBidi"/>
+                <w:sz w:val="28"/>
+              </w:rPr>
+              <w:t>btn_exc</w:t>
+            </w:r>
+          </w:p>
+          <w:p>
+            <w:pPr>
+              <w:rPr>
+                <w:rFonts w:asciiTheme="majorBidi" w:hAnsiTheme="majorBidi" w:cstheme="majorBidi"/>
+                <w:sz w:val="28"/>
+              </w:rPr>
+            </w:pPr>
+            <w:r>
+              <w:rPr>
+                <w:rFonts w:asciiTheme="majorBidi" w:hAnsiTheme="majorBidi" w:cstheme="majorBidi"/>
+                <w:sz w:val="28"/>
+              </w:rPr>
+              <w:t xml:space="preserve">- </w:t>
+            </w:r>
+            <w:r>
+              <w:rPr>
+                <w:rFonts w:asciiTheme="majorBidi" w:hAnsiTheme="majorBidi" w:cstheme="majorBidi"/>
+                <w:sz w:val="28"/>
+              </w:rPr>
+              <w:t>contry_need</w:t>
+            </w:r>
+            <w:r>
+              <w:rPr>
+                <w:rFonts w:asciiTheme="majorBidi" w:hAnsiTheme="majorBidi" w:cstheme="majorBidi"/>
+                <w:sz w:val="28"/>
+              </w:rPr>
+              <w:t xml:space="preserve"> </w:t>
+            </w:r>
+          </w:p>
+          <w:p>
+            <w:pPr>
+              <w:rPr>
+                <w:rFonts w:asciiTheme="majorBidi" w:hAnsiTheme="majorBidi" w:cstheme="majorBidi"/>
+                <w:sz w:val="28"/>
+              </w:rPr>
+            </w:pPr>
+            <w:r>
+              <w:rPr>
+                <w:rFonts w:asciiTheme="majorBidi" w:hAnsiTheme="majorBidi" w:cstheme="majorBidi"/>
+                <w:sz w:val="28"/>
+              </w:rPr>
+              <w:t xml:space="preserve">- </w:t>
+            </w:r>
+            <w:r>
+              <w:rPr>
+                <w:rFonts w:asciiTheme="majorBidi" w:hAnsiTheme="majorBidi" w:cstheme="majorBidi"/>
+                <w:sz w:val="28"/>
+              </w:rPr>
+              <w:t>contry_</w:t>
+            </w:r>
+            <w:r>
+              <w:rPr>
+                <w:rFonts w:asciiTheme="majorBidi" w:hAnsiTheme="majorBidi" w:cstheme="majorBidi"/>
+                <w:sz w:val="28"/>
+              </w:rPr>
+              <w:t>us</w:t>
+            </w:r>
+          </w:p>
+          <w:p>
+            <w:pPr>
+              <w:rPr>
+                <w:rFonts w:asciiTheme="majorBidi" w:hAnsiTheme="majorBidi" w:cstheme="majorBidi"/>
+                <w:sz w:val="28"/>
+              </w:rPr>
+            </w:pPr>
+            <w:r>
+              <w:rPr>
+                <w:rFonts w:asciiTheme="majorBidi" w:hAnsiTheme="majorBidi" w:cstheme="majorBidi"/>
+                <w:sz w:val="28"/>
+              </w:rPr>
+              <w:t xml:space="preserve">- </w:t>
+            </w:r>
+            <w:r>
+              <w:rPr>
+                <w:rFonts w:asciiTheme="majorBidi" w:hAnsiTheme="majorBidi" w:cstheme="majorBidi"/>
+                <w:sz w:val="28"/>
+              </w:rPr>
+              <w:t>money_got</w:t>
+            </w:r>
+          </w:p>
+          <w:p>
+            <w:pPr>
+              <w:rPr>
+                <w:rFonts w:asciiTheme="majorBidi" w:hAnsiTheme="majorBidi" w:cstheme="majorBidi"/>
+                <w:sz w:val="28"/>
+              </w:rPr>
+            </w:pPr>
+            <w:r>
+              <w:rPr>
+                <w:rFonts w:asciiTheme="majorBidi" w:hAnsiTheme="majorBidi" w:cstheme="majorBidi"/>
+                <w:sz w:val="28"/>
+              </w:rPr>
+              <w:t xml:space="preserve">- </w:t>
+            </w:r>
+            <w:r>
+              <w:rPr>
+                <w:rFonts w:asciiTheme="majorBidi" w:hAnsiTheme="majorBidi" w:cstheme="majorBidi"/>
+                <w:sz w:val="28"/>
+              </w:rPr>
+              <w:t>money_</w:t>
+            </w:r>
+            <w:r>
+              <w:rPr>
+                <w:rFonts w:asciiTheme="majorBidi" w:hAnsiTheme="majorBidi" w:cstheme="majorBidi"/>
+                <w:sz w:val="28"/>
+              </w:rPr>
+              <w:t>us</w:t>
+            </w:r>
+          </w:p>
+        </w:tc>
+        <w:tc>
+          <w:tcPr>
+            <w:tcW w:w="1984" w:type="dxa"/>
+            <w:tcBorders>
+              <w:left w:val="nil"/>
+              <w:bottom w:val="single" w:sz="4" w:space="0" w:color="auto"/>
+            </w:tcBorders>
+          </w:tcPr>
+          <w:p>
+            <w:pPr>
+              <w:rPr>
+                <w:rFonts w:asciiTheme="majorBidi" w:hAnsiTheme="majorBidi" w:cstheme="majorBidi"/>
+                <w:sz w:val="28"/>
+              </w:rPr>
+            </w:pPr>
+            <w:r>
+              <w:rPr>
+                <w:rFonts w:asciiTheme="majorBidi" w:hAnsiTheme="majorBidi" w:cstheme="majorBidi"/>
+                <w:sz w:val="28"/>
+              </w:rPr>
+              <w:t xml:space="preserve">: </w:t>
+            </w:r>
+            <w:r>
+              <w:rPr>
+                <w:rFonts w:asciiTheme="majorBidi" w:hAnsiTheme="majorBidi" w:cstheme="majorBidi"/>
+                <w:sz w:val="28"/>
+              </w:rPr>
+              <w:t>JPanel</w:t>
+            </w:r>
+          </w:p>
+          <w:p>
+            <w:pPr>
+              <w:rPr>
+                <w:rFonts w:asciiTheme="majorBidi" w:hAnsiTheme="majorBidi" w:cstheme="majorBidi"/>
+                <w:sz w:val="28"/>
+              </w:rPr>
+            </w:pPr>
+            <w:r>
+              <w:rPr>
+                <w:rFonts w:asciiTheme="majorBidi" w:hAnsiTheme="majorBidi" w:cstheme="majorBidi"/>
+                <w:sz w:val="28"/>
+              </w:rPr>
+              <w:t xml:space="preserve">: </w:t>
+            </w:r>
+            <w:r>
+              <w:rPr>
+                <w:rFonts w:asciiTheme="majorBidi" w:hAnsiTheme="majorBidi" w:cstheme="majorBidi"/>
+                <w:sz w:val="28"/>
+              </w:rPr>
+              <w:t>JLabel</w:t>
+            </w:r>
+          </w:p>
+          <w:p>
+            <w:pPr>
+              <w:rPr>
+                <w:rFonts w:asciiTheme="majorBidi" w:hAnsiTheme="majorBidi" w:cstheme="majorBidi"/>
+                <w:sz w:val="28"/>
+              </w:rPr>
+            </w:pPr>
+            <w:r>
+              <w:rPr>
+                <w:rFonts w:asciiTheme="majorBidi" w:hAnsiTheme="majorBidi" w:cstheme="majorBidi"/>
+                <w:sz w:val="28"/>
+              </w:rPr>
+              <w:t xml:space="preserve">: </w:t>
+            </w:r>
+            <w:r>
+              <w:rPr>
+                <w:rFonts w:asciiTheme="majorBidi" w:hAnsiTheme="majorBidi" w:cstheme="majorBidi"/>
+                <w:sz w:val="28"/>
+              </w:rPr>
+              <w:t>JButton</w:t>
+            </w:r>
+          </w:p>
+          <w:p>
+            <w:pPr>
+              <w:rPr>
+                <w:rFonts w:asciiTheme="majorBidi" w:hAnsiTheme="majorBidi" w:cstheme="majorBidi"/>
+                <w:sz w:val="28"/>
+              </w:rPr>
+            </w:pPr>
+            <w:r>
+              <w:rPr>
+                <w:rFonts w:asciiTheme="majorBidi" w:hAnsiTheme="majorBidi" w:cstheme="majorBidi"/>
+                <w:sz w:val="28"/>
+              </w:rPr>
+              <w:t xml:space="preserve">: </w:t>
+            </w:r>
+            <w:r>
+              <w:rPr>
+                <w:rFonts w:asciiTheme="majorBidi" w:hAnsiTheme="majorBidi" w:cstheme="majorBidi"/>
+                <w:sz w:val="28"/>
+              </w:rPr>
+              <w:t>JComboBox</w:t>
+            </w:r>
+          </w:p>
+          <w:p>
+            <w:pPr>
+              <w:rPr>
+                <w:rFonts w:asciiTheme="majorBidi" w:hAnsiTheme="majorBidi" w:cstheme="majorBidi"/>
+                <w:sz w:val="28"/>
+              </w:rPr>
+            </w:pPr>
+            <w:r>
+              <w:rPr>
+                <w:rFonts w:asciiTheme="majorBidi" w:hAnsiTheme="majorBidi" w:cstheme="majorBidi"/>
+                <w:sz w:val="28"/>
+              </w:rPr>
+              <w:t>:</w:t>
+            </w:r>
+            <w:r>
+              <w:t xml:space="preserve"> </w:t>
+            </w:r>
+            <w:r>
+              <w:rPr>
+                <w:rFonts w:asciiTheme="majorBidi" w:hAnsiTheme="majorBidi" w:cstheme="majorBidi"/>
+                <w:sz w:val="28"/>
+              </w:rPr>
+              <w:t>JComboBox</w:t>
+            </w:r>
+          </w:p>
+          <w:p>
+            <w:pPr>
+              <w:rPr>
+                <w:rFonts w:asciiTheme="majorBidi" w:hAnsiTheme="majorBidi" w:cstheme="majorBidi"/>
+                <w:sz w:val="28"/>
+              </w:rPr>
+            </w:pPr>
+            <w:r>
+              <w:rPr>
+                <w:rFonts w:asciiTheme="majorBidi" w:hAnsiTheme="majorBidi" w:cstheme="majorBidi"/>
+                <w:sz w:val="28"/>
+              </w:rPr>
+              <w:t xml:space="preserve">: </w:t>
+            </w:r>
+            <w:r>
+              <w:rPr>
+                <w:rFonts w:asciiTheme="majorBidi" w:hAnsiTheme="majorBidi" w:cstheme="majorBidi"/>
+                <w:sz w:val="28"/>
+              </w:rPr>
+              <w:t>JTextField</w:t>
+            </w:r>
+          </w:p>
+          <w:p>
+            <w:pPr>
+              <w:rPr>
+                <w:rFonts w:asciiTheme="majorBidi" w:hAnsiTheme="majorBidi" w:cstheme="majorBidi"/>
+                <w:sz w:val="28"/>
+              </w:rPr>
+            </w:pPr>
+            <w:r>
+              <w:rPr>
+                <w:rFonts w:asciiTheme="majorBidi" w:hAnsiTheme="majorBidi" w:cstheme="majorBidi"/>
+                <w:sz w:val="28"/>
+              </w:rPr>
+              <w:t xml:space="preserve">: </w:t>
+            </w:r>
+            <w:r>
+              <w:rPr>
+                <w:rFonts w:asciiTheme="majorBidi" w:hAnsiTheme="majorBidi" w:cstheme="majorBidi"/>
+                <w:sz w:val="28"/>
+              </w:rPr>
+              <w:t>JTextField</w:t>
+            </w:r>
+          </w:p>
+        </w:tc>
+      </w:tr>
+      <w:tr>
+        <w:trPr>
+          <w:trHeight w:val="59"/>
+        </w:trPr>
+        <w:tc>
+          <w:tcPr>
+            <w:tcW w:w="4786" w:type="dxa"/>
+            <w:tcBorders>
+              <w:right w:val="nil"/>
+            </w:tcBorders>
+          </w:tcPr>
+          <w:p>
+            <w:pPr>
+              <w:rPr>
+                <w:rFonts w:asciiTheme="majorBidi" w:hAnsiTheme="majorBidi" w:cstheme="majorBidi"/>
+                <w:sz w:val="28"/>
+              </w:rPr>
+            </w:pPr>
+            <w:r>
+              <w:rPr>
+                <w:rFonts w:asciiTheme="majorBidi" w:hAnsiTheme="majorBidi" w:cstheme="majorBidi"/>
+                <w:sz w:val="28"/>
+              </w:rPr>
+              <w:t xml:space="preserve">+ </w:t>
+            </w:r>
+            <w:r>
+              <w:rPr>
+                <w:rFonts w:asciiTheme="majorBidi" w:hAnsiTheme="majorBidi" w:cstheme="majorBidi"/>
+                <w:sz w:val="28"/>
+              </w:rPr>
+              <w:t>money(</w:t>
+            </w:r>
+            <w:r>
+              <w:rPr>
+                <w:rFonts w:asciiTheme="majorBidi" w:hAnsiTheme="majorBidi" w:cstheme="majorBidi"/>
+                <w:sz w:val="28"/>
+              </w:rPr>
+              <w:t xml:space="preserve"> </w:t>
+            </w:r>
+            <w:r>
+              <w:rPr>
+                <w:rFonts w:asciiTheme="majorBidi" w:hAnsiTheme="majorBidi" w:cstheme="majorBidi"/>
+                <w:sz w:val="28"/>
+              </w:rPr>
+              <w:t>)</w:t>
+            </w:r>
+          </w:p>
+          <w:p>
+            <w:pPr>
+              <w:rPr>
+                <w:rFonts w:asciiTheme="majorBidi" w:hAnsiTheme="majorBidi" w:cstheme="majorBidi"/>
+                <w:sz w:val="28"/>
+              </w:rPr>
+            </w:pPr>
+            <w:r>
+              <w:rPr>
+                <w:rFonts w:asciiTheme="majorBidi" w:hAnsiTheme="majorBidi" w:cstheme="majorBidi"/>
+                <w:sz w:val="28"/>
+              </w:rPr>
+              <w:t>-</w:t>
+            </w:r>
+            <w:bookmarkStart w:id="0" w:name="_GoBack"/>
+            <w:bookmarkEnd w:id="0"/>
+            <w:r>
+              <w:rPr>
+                <w:rFonts w:asciiTheme="majorBidi" w:hAnsiTheme="majorBidi" w:cstheme="majorBidi"/>
+                <w:sz w:val="28"/>
+              </w:rPr>
+              <w:t xml:space="preserve"> </w:t>
+            </w:r>
+            <w:r>
+              <w:rPr>
+                <w:rFonts w:asciiTheme="majorBidi" w:hAnsiTheme="majorBidi" w:cstheme="majorBidi"/>
+                <w:sz w:val="28"/>
+              </w:rPr>
+              <w:t>money_usFocusGained(java.awt.event.FocusEvent evt)</w:t>
+            </w:r>
+            <w:r>
+              <w:rPr>
+                <w:rFonts w:asciiTheme="majorBidi" w:hAnsiTheme="majorBidi" w:cstheme="majorBidi"/>
+                <w:sz w:val="28"/>
+              </w:rPr>
+              <w:t xml:space="preserve"> </w:t>
+            </w:r>
+          </w:p>
+          <w:p>
+            <w:pPr>
+              <w:rPr>
+                <w:rFonts w:asciiTheme="majorBidi" w:hAnsiTheme="majorBidi" w:cstheme="majorBidi"/>
+                <w:sz w:val="28"/>
+              </w:rPr>
+            </w:pPr>
+            <w:r>
+              <w:rPr>
+                <w:rFonts w:asciiTheme="majorBidi" w:hAnsiTheme="majorBidi" w:cstheme="majorBidi"/>
+                <w:sz w:val="28"/>
+              </w:rPr>
+              <w:t>-</w:t>
+            </w:r>
+            <w:r>
+              <w:rPr>
+                <w:rFonts w:asciiTheme="majorBidi" w:hAnsiTheme="majorBidi" w:cstheme="majorBidi"/>
+                <w:sz w:val="28"/>
+              </w:rPr>
+              <w:t xml:space="preserve"> </w:t>
+            </w:r>
+            <w:r>
+              <w:rPr>
+                <w:rFonts w:asciiTheme="majorBidi" w:hAnsiTheme="majorBidi" w:cstheme="majorBidi"/>
+                <w:sz w:val="28"/>
+              </w:rPr>
+              <w:t>money_usFocusLost(java.awt.event.FocusEvent evt)</w:t>
+            </w:r>
+          </w:p>
+          <w:p>
+            <w:pPr>
+              <w:rPr>
+                <w:rFonts w:asciiTheme="majorBidi" w:hAnsiTheme="majorBidi" w:cstheme="majorBidi"/>
+                <w:sz w:val="28"/>
+              </w:rPr>
+            </w:pPr>
+            <w:r>
+              <w:rPr>
+                <w:rFonts w:asciiTheme="majorBidi" w:hAnsiTheme="majorBidi" w:cstheme="majorBidi"/>
+                <w:sz w:val="28"/>
+              </w:rPr>
+              <w:t>-</w:t>
+            </w:r>
+            <w:r>
+              <w:rPr>
+                <w:rFonts w:asciiTheme="majorBidi" w:hAnsiTheme="majorBidi" w:cstheme="majorBidi"/>
+                <w:sz w:val="28"/>
+              </w:rPr>
+              <w:t xml:space="preserve"> </w:t>
+            </w:r>
+            <w:r>
+              <w:rPr>
+                <w:rFonts w:asciiTheme="majorBidi" w:hAnsiTheme="majorBidi" w:cstheme="majorBidi"/>
+                <w:sz w:val="28"/>
+              </w:rPr>
+              <w:t>money_gotFocusGained(java.awt.event.FocusEvent evt)</w:t>
+            </w:r>
+          </w:p>
+          <w:p>
+            <w:pPr>
+              <w:rPr>
+                <w:rFonts w:asciiTheme="majorBidi" w:hAnsiTheme="majorBidi" w:cstheme="majorBidi"/>
+                <w:sz w:val="28"/>
+              </w:rPr>
+            </w:pPr>
+            <w:r>
+              <w:rPr>
+                <w:rFonts w:asciiTheme="majorBidi" w:hAnsiTheme="majorBidi" w:cstheme="majorBidi"/>
+                <w:sz w:val="28"/>
+              </w:rPr>
+              <w:t>-</w:t>
+            </w:r>
+            <w:r>
+              <w:rPr>
+                <w:rFonts w:asciiTheme="majorBidi" w:hAnsiTheme="majorBidi" w:cstheme="majorBidi"/>
+                <w:sz w:val="28"/>
+              </w:rPr>
+              <w:t xml:space="preserve"> </w:t>
+            </w:r>
+            <w:r>
+              <w:rPr>
+                <w:rFonts w:asciiTheme="majorBidi" w:hAnsiTheme="majorBidi" w:cstheme="majorBidi"/>
+                <w:sz w:val="28"/>
+              </w:rPr>
+              <w:t>money_gotFocusLost(java.awt.event.FocusEvent evt)</w:t>
+            </w:r>
+          </w:p>
+        </w:tc>
+        <w:tc>
+          <w:tcPr>
+            <w:tcW w:w="1984" w:type="dxa"/>
+            <w:tcBorders>
+              <w:left w:val="nil"/>
+            </w:tcBorders>
+          </w:tcPr>
+          <w:p>
+            <w:pPr>
+              <w:rPr>
+                <w:rFonts w:asciiTheme="majorBidi" w:hAnsiTheme="majorBidi" w:cstheme="majorBidi"/>
+                <w:sz w:val="28"/>
+              </w:rPr>
+            </w:pPr>
+          </w:p>
+          <w:p>
+            <w:pPr>
+              <w:rPr>
+                <w:rFonts w:asciiTheme="majorBidi" w:hAnsiTheme="majorBidi" w:cstheme="majorBidi"/>
+                <w:sz w:val="28"/>
+              </w:rPr>
+            </w:pPr>
+            <w:r>
+              <w:rPr>
+                <w:rFonts w:asciiTheme="majorBidi" w:hAnsiTheme="majorBidi" w:cstheme="majorBidi"/>
+                <w:sz w:val="28"/>
+              </w:rPr>
+              <w:t>: void</w:t>
+            </w:r>
+          </w:p>
+          <w:p>
+            <w:pPr>
+              <w:rPr>
+                <w:rFonts w:asciiTheme="majorBidi" w:hAnsiTheme="majorBidi" w:cstheme="majorBidi"/>
+                <w:sz w:val="28"/>
+              </w:rPr>
+            </w:pPr>
+            <w:r>
+              <w:rPr>
+                <w:rFonts w:asciiTheme="majorBidi" w:hAnsiTheme="majorBidi" w:cstheme="majorBidi"/>
+                <w:sz w:val="28"/>
+              </w:rPr>
+              <w:t>: void</w:t>
+            </w:r>
+          </w:p>
+          <w:p>
+            <w:pPr>
+              <w:rPr>
+                <w:rFonts w:asciiTheme="majorBidi" w:hAnsiTheme="majorBidi" w:cstheme="majorBidi"/>
+                <w:sz w:val="28"/>
+              </w:rPr>
+            </w:pPr>
+            <w:r>
+              <w:rPr>
+                <w:rFonts w:asciiTheme="majorBidi" w:hAnsiTheme="majorBidi" w:cstheme="majorBidi"/>
+                <w:sz w:val="28"/>
+              </w:rPr>
+              <w:t>: void</w:t>
+            </w:r>
+          </w:p>
+          <w:p>
+            <w:pPr>
+              <w:rPr>
+                <w:rFonts w:asciiTheme="majorBidi" w:hAnsiTheme="majorBidi" w:cstheme="majorBidi"/>
+                <w:sz w:val="28"/>
+              </w:rPr>
+            </w:pPr>
+            <w:r>
+              <w:rPr>
+                <w:rFonts w:asciiTheme="majorBidi" w:hAnsiTheme="majorBidi" w:cstheme="majorBidi"/>
+                <w:sz w:val="28"/>
+              </w:rPr>
+              <w:t>: void</w:t>
+            </w:r>
+          </w:p>
+        </w:tc>
+      </w:tr>
+    </w:tbl>
+    <w:p>
+      <w:pPr>
+        <w:rPr>
+          <w:rFonts w:asciiTheme="majorBidi" w:hAnsiTheme="majorBidi" w:cstheme="majorBidi"/>
+          <w:sz w:val="32"/>
+          <w:szCs w:val="32"/>
+        </w:rPr>
+      </w:pPr>
     </w:p>
     <w:p>
       <w:pPr>
@@ -1209,7 +2369,7 @@
     <w:p>
       <w:pPr>
         <w:rPr>
-          <w:rFonts w:asciiTheme="majorBidi" w:hAnsiTheme="majorBidi" w:cstheme="majorBidi" w:hint="cs"/>
+          <w:rFonts w:asciiTheme="majorBidi" w:hAnsiTheme="majorBidi" w:cstheme="majorBidi"/>
           <w:sz w:val="32"/>
           <w:szCs w:val="32"/>
           <w:cs/>
@@ -1356,25 +2516,7 @@
           <w:sz w:val="28"/>
           <w:cs/>
         </w:rPr>
-        <w:t>ภาวรี</w:t>
-      </w:r>
-      <w:proofErr w:type="spellStart"/>
-      <w:r>
-        <w:rPr>
-          <w:rFonts w:ascii="Arial" w:hAnsi="Arial" w:cs="Angsana New"/>
-          <w:sz w:val="28"/>
-          <w:cs/>
-        </w:rPr>
-        <w:t>ย์</w:t>
-      </w:r>
-      <w:proofErr w:type="spellEnd"/>
-      <w:r>
-        <w:rPr>
-          <w:rFonts w:ascii="Arial" w:hAnsi="Arial" w:cs="Angsana New"/>
-          <w:sz w:val="28"/>
-          <w:cs/>
-        </w:rPr>
-        <w:t xml:space="preserve"> เพชรรัตน์ธนากุล</w:t>
+        <w:t>ภาวรีย์ เพชรรัตน์ธนากุล</w:t>
       </w:r>
       <w:r>
         <w:rPr>
@@ -1458,25 +2600,7 @@
           <w:sz w:val="28"/>
           <w:cs/>
         </w:rPr>
-        <w:t>สังวาลเพ็</w:t>
-      </w:r>
-      <w:proofErr w:type="spellStart"/>
-      <w:r>
-        <w:rPr>
-          <w:rFonts w:ascii="Arial" w:hAnsi="Arial" w:cs="Angsana New" w:hint="cs"/>
-          <w:sz w:val="28"/>
-          <w:cs/>
-        </w:rPr>
-        <w:t>ชร</w:t>
-      </w:r>
-      <w:proofErr w:type="spellEnd"/>
-      <w:r>
-        <w:rPr>
-          <w:rFonts w:ascii="Arial" w:hAnsi="Arial" w:cs="Angsana New" w:hint="cs"/>
-          <w:sz w:val="28"/>
-          <w:cs/>
-        </w:rPr>
-        <w:t xml:space="preserve">์ </w:t>
+        <w:t xml:space="preserve">สังวาลเพ็ชร์ </w:t>
       </w:r>
       <w:r>
         <w:rPr>
@@ -1562,7 +2686,6 @@
           <w:sz w:val="28"/>
           <w:cs/>
         </w:rPr>
-        <w:lastRenderedPageBreak/>
         <w:t>นาย</w:t>
       </w:r>
       <w:r>
@@ -1571,25 +2694,7 @@
           <w:sz w:val="28"/>
           <w:cs/>
         </w:rPr>
-        <w:t>ว</w:t>
-      </w:r>
-      <w:proofErr w:type="spellStart"/>
-      <w:r>
-        <w:rPr>
-          <w:rFonts w:ascii="Arial" w:hAnsi="Arial" w:cs="Angsana New"/>
-          <w:sz w:val="28"/>
-          <w:cs/>
-        </w:rPr>
-        <w:t>สิษฐ์</w:t>
-      </w:r>
-      <w:proofErr w:type="spellEnd"/>
-      <w:r>
-        <w:rPr>
-          <w:rFonts w:ascii="Arial" w:hAnsi="Arial" w:cs="Angsana New"/>
-          <w:sz w:val="28"/>
-          <w:cs/>
-        </w:rPr>
-        <w:t>พล จงมานัสเจริญ</w:t>
+        <w:t>วสิษฐ์พล จงมานัสเจริญ</w:t>
       </w:r>
       <w:r>
         <w:rPr>
@@ -1691,25 +2796,7 @@
           <w:sz w:val="28"/>
           <w:cs/>
         </w:rPr>
-        <w:t>สร้อยพ</w:t>
-      </w:r>
-      <w:proofErr w:type="spellStart"/>
-      <w:r>
-        <w:rPr>
-          <w:rFonts w:ascii="Arial" w:hAnsi="Arial" w:cs="Angsana New"/>
-          <w:sz w:val="28"/>
-          <w:cs/>
-        </w:rPr>
-        <w:t>ชร</w:t>
-      </w:r>
-      <w:proofErr w:type="spellEnd"/>
-      <w:r>
-        <w:rPr>
-          <w:rFonts w:ascii="Arial" w:hAnsi="Arial" w:cs="Angsana New"/>
-          <w:sz w:val="28"/>
-          <w:cs/>
-        </w:rPr>
-        <w:t xml:space="preserve"> เมฆาลัย</w:t>
+        <w:t>สร้อยพชร เมฆาลัย</w:t>
       </w:r>
       <w:r>
         <w:rPr>

</xml_diff>